<commit_message>
PCT is made case insensitive. It always converts input to lower case alphabets.
</commit_message>
<xml_diff>
--- a/Docs/sink demo/PSFSINK Demo-Design doc.docx
+++ b/Docs/sink demo/PSFSINK Demo-Design doc.docx
@@ -1,6 +1,6 @@
 
 <file path=word/document.xml><?xml version="1.0" encoding="utf-8"?>
-<w:document xmlns:wpc="http://schemas.microsoft.com/office/word/2010/wordprocessingCanvas" xmlns:cx="http://schemas.microsoft.com/office/drawing/2014/chartex" xmlns:cx1="http://schemas.microsoft.com/office/drawing/2015/9/8/chartex" xmlns:cx2="http://schemas.microsoft.com/office/drawing/2015/10/21/chartex" xmlns:cx3="http://schemas.microsoft.com/office/drawing/2016/5/9/chartex" xmlns:cx4="http://schemas.microsoft.com/office/drawing/2016/5/10/chartex" xmlns:cx5="http://schemas.microsoft.com/office/drawing/2016/5/11/chartex" xmlns:cx6="http://schemas.microsoft.com/office/drawing/2016/5/12/chartex" xmlns:cx7="http://schemas.microsoft.com/office/drawing/2016/5/13/chartex" xmlns:cx8="http://schemas.microsoft.com/office/drawing/2016/5/14/chartex" xmlns:mc="http://schemas.openxmlformats.org/markup-compatibility/2006" xmlns:aink="http://schemas.microsoft.com/office/drawing/2016/ink" xmlns:am3d="http://schemas.microsoft.com/office/drawing/2017/model3d" xmlns:o="urn:schemas-microsoft-com:office:office" xmlns:r="http://schemas.openxmlformats.org/officeDocument/2006/relationships" xmlns:m="http://schemas.openxmlformats.org/officeDocument/2006/math" xmlns:v="urn:schemas-microsoft-com:vml" xmlns:wp14="http://schemas.microsoft.com/office/word/2010/wordprocessingDrawing" xmlns:wp="http://schemas.openxmlformats.org/drawingml/2006/wordprocessingDrawing" xmlns:w10="urn:schemas-microsoft-com:office:word" xmlns:w="http://schemas.openxmlformats.org/wordprocessingml/2006/main" xmlns:w14="http://schemas.microsoft.com/office/word/2010/wordml" xmlns:w15="http://schemas.microsoft.com/office/word/2012/wordml" xmlns:w16cex="http://schemas.microsoft.com/office/word/2018/wordml/cex" xmlns:w16cid="http://schemas.microsoft.com/office/word/2016/wordml/cid" xmlns:w16="http://schemas.microsoft.com/office/word/2018/wordml" xmlns:w16se="http://schemas.microsoft.com/office/word/2015/wordml/symex" xmlns:wpg="http://schemas.microsoft.com/office/word/2010/wordprocessingGroup" xmlns:wpi="http://schemas.microsoft.com/office/word/2010/wordprocessingInk" xmlns:wne="http://schemas.microsoft.com/office/word/2006/wordml" xmlns:wps="http://schemas.microsoft.com/office/word/2010/wordprocessingShape" mc:Ignorable="w14 w15 w16se w16cid w16 w16cex wp14">
+<w:document xmlns:wpc="http://schemas.microsoft.com/office/word/2010/wordprocessingCanvas" xmlns:cx="http://schemas.microsoft.com/office/drawing/2014/chartex" xmlns:cx1="http://schemas.microsoft.com/office/drawing/2015/9/8/chartex" xmlns:cx2="http://schemas.microsoft.com/office/drawing/2015/10/21/chartex" xmlns:cx3="http://schemas.microsoft.com/office/drawing/2016/5/9/chartex" xmlns:cx4="http://schemas.microsoft.com/office/drawing/2016/5/10/chartex" xmlns:cx5="http://schemas.microsoft.com/office/drawing/2016/5/11/chartex" xmlns:cx6="http://schemas.microsoft.com/office/drawing/2016/5/12/chartex" xmlns:cx7="http://schemas.microsoft.com/office/drawing/2016/5/13/chartex" xmlns:cx8="http://schemas.microsoft.com/office/drawing/2016/5/14/chartex" xmlns:mc="http://schemas.openxmlformats.org/markup-compatibility/2006" xmlns:aink="http://schemas.microsoft.com/office/drawing/2016/ink" xmlns:am3d="http://schemas.microsoft.com/office/drawing/2017/model3d" xmlns:o="urn:schemas-microsoft-com:office:office" xmlns:r="http://schemas.openxmlformats.org/officeDocument/2006/relationships" xmlns:m="http://schemas.openxmlformats.org/officeDocument/2006/math" xmlns:v="urn:schemas-microsoft-com:vml" xmlns:wp14="http://schemas.microsoft.com/office/word/2010/wordprocessingDrawing" xmlns:wp="http://schemas.openxmlformats.org/drawingml/2006/wordprocessingDrawing" xmlns:w10="urn:schemas-microsoft-com:office:word" xmlns:w="http://schemas.openxmlformats.org/wordprocessingml/2006/main" xmlns:w14="http://schemas.microsoft.com/office/word/2010/wordml" xmlns:w15="http://schemas.microsoft.com/office/word/2012/wordml" xmlns:w16cid="http://schemas.microsoft.com/office/word/2016/wordml/cid" xmlns:w16se="http://schemas.microsoft.com/office/word/2015/wordml/symex" xmlns:wpg="http://schemas.microsoft.com/office/word/2010/wordprocessingGroup" xmlns:wpi="http://schemas.microsoft.com/office/word/2010/wordprocessingInk" xmlns:wne="http://schemas.microsoft.com/office/word/2006/wordml" xmlns:wps="http://schemas.microsoft.com/office/word/2010/wordprocessingShape" mc:Ignorable="w14 w15 w16se w16cid wp14">
   <w:body>
     <w:p>
       <w:pPr>
@@ -5847,7 +5847,7 @@
               </wp:anchor>
             </w:drawing>
           </mc:Choice>
-          <mc:Fallback>
+          <mc:Fallback xmlns:w16="http://schemas.microsoft.com/office/word/2018/wordml" xmlns:w16cex="http://schemas.microsoft.com/office/word/2018/wordml/cex">
             <w:pict>
               <v:rect w14:anchorId="7E75BEB1" id="Rectangle 11" o:spid="_x0000_s1026" style="position:absolute;margin-left:207pt;margin-top:40.75pt;width:128.25pt;height:92.25pt;z-index:251665408;visibility:visible;mso-wrap-style:square;mso-wrap-distance-left:9pt;mso-wrap-distance-top:0;mso-wrap-distance-right:9pt;mso-wrap-distance-bottom:0;mso-position-horizontal:absolute;mso-position-horizontal-relative:text;mso-position-vertical:absolute;mso-position-vertical-relative:text;v-text-anchor:middle" o:gfxdata="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" fillcolor="#4f81bd [3204]" strokecolor="#243f60 [1604]" strokeweight="2pt"/>
             </w:pict>
@@ -5917,7 +5917,7 @@
               </wp:anchor>
             </w:drawing>
           </mc:Choice>
-          <mc:Fallback>
+          <mc:Fallback xmlns:w16="http://schemas.microsoft.com/office/word/2018/wordml" xmlns:w16cex="http://schemas.microsoft.com/office/word/2018/wordml/cex">
             <w:pict>
               <v:rect w14:anchorId="573FD978" id="Rectangle 13" o:spid="_x0000_s1026" style="position:absolute;margin-left:345.75pt;margin-top:41.5pt;width:128.25pt;height:92.25pt;z-index:251667456;visibility:visible;mso-wrap-style:square;mso-wrap-distance-left:9pt;mso-wrap-distance-top:0;mso-wrap-distance-right:9pt;mso-wrap-distance-bottom:0;mso-position-horizontal:absolute;mso-position-horizontal-relative:text;mso-position-vertical:absolute;mso-position-vertical-relative:text;v-text-anchor:middle" o:gfxdata="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" fillcolor="#4f81bd [3204]" strokecolor="#243f60 [1604]" strokeweight="2pt"/>
             </w:pict>
@@ -5993,7 +5993,7 @@
               </wp:anchor>
             </w:drawing>
           </mc:Choice>
-          <mc:Fallback>
+          <mc:Fallback xmlns:w16="http://schemas.microsoft.com/office/word/2018/wordml" xmlns:w16cex="http://schemas.microsoft.com/office/word/2018/wordml/cex">
             <w:pict>
               <v:rect w14:anchorId="1E1BAD46" id="Rectangle 14" o:spid="_x0000_s1026" style="position:absolute;margin-left:207.75pt;margin-top:159.25pt;width:270pt;height:84pt;z-index:251669504;visibility:visible;mso-wrap-style:square;mso-width-percent:0;mso-height-percent:0;mso-wrap-distance-left:9pt;mso-wrap-distance-top:0;mso-wrap-distance-right:9pt;mso-wrap-distance-bottom:0;mso-position-horizontal:absolute;mso-position-horizontal-relative:margin;mso-position-vertical:absolute;mso-position-vertical-relative:text;mso-width-percent:0;mso-height-percent:0;mso-width-relative:margin;mso-height-relative:margin;v-text-anchor:middle" o:gfxdata="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" fillcolor="#4f81bd [3204]" strokecolor="#243f60 [1604]" strokeweight="2pt">
                 <w10:wrap anchorx="margin"/>
@@ -6289,7 +6289,7 @@
               </wp:anchor>
             </w:drawing>
           </mc:Choice>
-          <mc:Fallback>
+          <mc:Fallback xmlns:w16="http://schemas.microsoft.com/office/word/2018/wordml" xmlns:w16cex="http://schemas.microsoft.com/office/word/2018/wordml/cex">
             <w:pict>
               <v:rect w14:anchorId="12F5E2ED" id="Rectangle 8" o:spid="_x0000_s1026" style="position:absolute;margin-left:16.5pt;margin-top:40.75pt;width:37.5pt;height:342.75pt;z-index:251661311;visibility:visible;mso-wrap-style:square;mso-height-percent:0;mso-wrap-distance-left:9pt;mso-wrap-distance-top:0;mso-wrap-distance-right:9pt;mso-wrap-distance-bottom:0;mso-position-horizontal:absolute;mso-position-horizontal-relative:text;mso-position-vertical:absolute;mso-position-vertical-relative:text;mso-height-percent:0;mso-height-relative:margin;v-text-anchor:middle" o:gfxdata="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" fillcolor="#4f81bd [3204]" strokecolor="#243f60 [1604]" strokeweight="2pt"/>
             </w:pict>
@@ -6980,7 +6980,7 @@
               </wp:anchor>
             </w:drawing>
           </mc:Choice>
-          <mc:Fallback>
+          <mc:Fallback xmlns:w16="http://schemas.microsoft.com/office/word/2018/wordml" xmlns:w16cex="http://schemas.microsoft.com/office/word/2018/wordml/cex">
             <w:pict>
               <v:rect w14:anchorId="0FA7F89D" id="Rectangle 20" o:spid="_x0000_s1026" style="position:absolute;margin-left:66.75pt;margin-top:157.75pt;width:128.25pt;height:88.5pt;z-index:251677696;visibility:visible;mso-wrap-style:square;mso-height-percent:0;mso-wrap-distance-left:9pt;mso-wrap-distance-top:0;mso-wrap-distance-right:9pt;mso-wrap-distance-bottom:0;mso-position-horizontal:absolute;mso-position-horizontal-relative:text;mso-position-vertical:absolute;mso-position-vertical-relative:text;mso-height-percent:0;mso-height-relative:margin;v-text-anchor:middle" o:gfxdata="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" fillcolor="#4f81bd [3204]" strokecolor="#243f60 [1604]" strokeweight="2pt"/>
             </w:pict>
@@ -7050,7 +7050,7 @@
               </wp:anchor>
             </w:drawing>
           </mc:Choice>
-          <mc:Fallback>
+          <mc:Fallback xmlns:w16="http://schemas.microsoft.com/office/word/2018/wordml" xmlns:w16cex="http://schemas.microsoft.com/office/word/2018/wordml/cex">
             <w:pict>
               <v:rect w14:anchorId="0651897C" id="Rectangle 9" o:spid="_x0000_s1026" style="position:absolute;margin-left:66pt;margin-top:40.75pt;width:128.25pt;height:92.25pt;z-index:251663360;visibility:visible;mso-wrap-style:square;mso-wrap-distance-left:9pt;mso-wrap-distance-top:0;mso-wrap-distance-right:9pt;mso-wrap-distance-bottom:0;mso-position-horizontal:absolute;mso-position-horizontal-relative:text;mso-position-vertical:absolute;mso-position-vertical-relative:text;v-text-anchor:middle" o:gfxdata="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" fillcolor="#4f81bd [3204]" strokecolor="#243f60 [1604]" strokeweight="2pt"/>
             </w:pict>
@@ -7223,7 +7223,7 @@
               </wp:anchor>
             </w:drawing>
           </mc:Choice>
-          <mc:Fallback>
+          <mc:Fallback xmlns:w16="http://schemas.microsoft.com/office/word/2018/wordml" xmlns:w16cex="http://schemas.microsoft.com/office/word/2018/wordml/cex">
             <w:pict>
               <v:rect w14:anchorId="0168430A" id="Rectangle 17" o:spid="_x0000_s1026" style="position:absolute;margin-left:69pt;margin-top:289pt;width:128.25pt;height:92.25pt;z-index:251671552;visibility:visible;mso-wrap-style:square;mso-wrap-distance-left:9pt;mso-wrap-distance-top:0;mso-wrap-distance-right:9pt;mso-wrap-distance-bottom:0;mso-position-horizontal:absolute;mso-position-horizontal-relative:text;mso-position-vertical:absolute;mso-position-vertical-relative:text;v-text-anchor:middle" o:gfxdata="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" fillcolor="#4f81bd [3204]" strokecolor="#243f60 [1604]" strokeweight="2pt"/>
             </w:pict>
@@ -7810,10 +7810,7 @@
       </w:r>
       <w:bookmarkEnd w:id="114"/>
       <w:r>
-        <w:t xml:space="preserve"> </w:t>
-      </w:r>
-      <w:r>
-        <w:t>in Requirement doc</w:t>
+        <w:t xml:space="preserve"> in Requirement doc</w:t>
       </w:r>
       <w:r>
         <w:t>)</w:t>
@@ -7822,6 +7819,9 @@
     <w:p/>
     <w:p>
       <w:r>
+        <w:rPr>
+          <w:noProof/>
+        </w:rPr>
         <w:drawing>
           <wp:inline distT="0" distB="0" distL="0" distR="0" wp14:anchorId="7D9FAA18" wp14:editId="714D68A1">
             <wp:extent cx="1905000" cy="1228725"/>
@@ -8211,31 +8211,29 @@
         <w:rPr>
           <w:lang w:val="en-GB"/>
         </w:rPr>
-        <w:t>(</w:t>
-      </w:r>
-      <w:r>
+        <w:t>(Ref:</w:t>
+      </w:r>
+      <w:bookmarkStart w:id="119" w:name="_Toc47594197"/>
+      <w:r>
+        <w:t xml:space="preserve"> </w:t>
+      </w:r>
+      <w:r>
+        <w:t>R_FUNC_PFC_</w:t>
+      </w:r>
+      <w:r>
+        <w:t>CONTROL_TERMINAL</w:t>
+      </w:r>
+      <w:bookmarkEnd w:id="119"/>
+      <w:r>
+        <w:t xml:space="preserve"> in Requirement doc)</w:t>
+      </w:r>
+    </w:p>
+    <w:p>
+      <w:pPr>
         <w:rPr>
           <w:lang w:val="en-GB"/>
         </w:rPr>
-        <w:t>Ref:</w:t>
-      </w:r>
-      <w:bookmarkStart w:id="119" w:name="_Toc47594197"/>
-      <w:r>
-        <w:t xml:space="preserve"> </w:t>
-      </w:r>
-      <w:r>
-        <w:t>R_FUNC_PFC_</w:t>
-      </w:r>
-      <w:r>
-        <w:t>CONTROL_TERMINAL</w:t>
-      </w:r>
-      <w:bookmarkEnd w:id="119"/>
-      <w:r>
-        <w:t xml:space="preserve"> in Requirement doc</w:t>
-      </w:r>
-      <w:r>
-        <w:t>)</w:t>
-      </w:r>
+      </w:pPr>
     </w:p>
     <w:p>
       <w:pPr>
@@ -8250,25 +8248,18 @@
           <w:lang w:val="en-GB"/>
         </w:rPr>
       </w:pPr>
-    </w:p>
-    <w:p>
-      <w:pPr>
+      <w:r>
         <w:rPr>
           <w:lang w:val="en-GB"/>
         </w:rPr>
-      </w:pPr>
-      <w:r>
+        <w:t>Default baud rate – 115200</w:t>
+      </w:r>
+    </w:p>
+    <w:p>
+      <w:pPr>
         <w:rPr>
           <w:lang w:val="en-GB"/>
         </w:rPr>
-        <w:t>Default baud rate – 115200</w:t>
-      </w:r>
-    </w:p>
-    <w:p>
-      <w:pPr>
-        <w:rPr>
-          <w:lang w:val="en-GB"/>
-        </w:rPr>
       </w:pPr>
     </w:p>
     <w:p>
@@ -8278,6 +8269,9 @@
     </w:p>
     <w:p>
       <w:r>
+        <w:rPr>
+          <w:noProof/>
+        </w:rPr>
         <w:drawing>
           <wp:inline distT="0" distB="0" distL="0" distR="0" wp14:anchorId="242D2B20" wp14:editId="677B676F">
             <wp:extent cx="6172200" cy="2507615"/>
@@ -8308,7 +8302,7 @@
                     </pic:cNvPicPr>
                   </pic:nvPicPr>
                   <pic:blipFill>
-                    <a:blip r:embed="rId23"/>
+                    <a:blip r:embed="rId22"/>
                     <a:stretch>
                       <a:fillRect/>
                     </a:stretch>
@@ -8893,10 +8887,28 @@
     <w:p>
       <w:pPr>
         <w:pStyle w:val="ListParagraph"/>
+        <w:numPr>
+          <w:ilvl w:val="0"/>
+          <w:numId w:val="40"/>
+        </w:numPr>
         <w:rPr>
           <w:lang w:val="en-GB"/>
         </w:rPr>
       </w:pPr>
+      <w:r>
+        <w:rPr>
+          <w:lang w:val="en-GB"/>
+        </w:rPr>
+        <w:t xml:space="preserve">PCT is made case insensitive. It always converts input to lower case alphabets. </w:t>
+      </w:r>
+    </w:p>
+    <w:p>
+      <w:pPr>
+        <w:pStyle w:val="ListParagraph"/>
+        <w:rPr>
+          <w:lang w:val="en-GB"/>
+        </w:rPr>
+      </w:pPr>
     </w:p>
     <w:p>
       <w:pPr>
@@ -8920,13 +8932,7 @@
         <w:t>CONTROL_TERMINAL</w:t>
       </w:r>
       <w:r>
-        <w:t xml:space="preserve"> </w:t>
-      </w:r>
-      <w:r>
-        <w:t>in Requirement doc</w:t>
-      </w:r>
-      <w:r>
-        <w:t>)</w:t>
+        <w:t xml:space="preserve"> in Requirement doc)</w:t>
       </w:r>
     </w:p>
     <w:p>
@@ -9563,7 +9569,7 @@
               </wp:anchor>
             </w:drawing>
           </mc:Choice>
-          <mc:Fallback>
+          <mc:Fallback xmlns:w16="http://schemas.microsoft.com/office/word/2018/wordml" xmlns:w16cex="http://schemas.microsoft.com/office/word/2018/wordml/cex">
             <w:pict>
               <v:shapetype w14:anchorId="66924E19" id="_x0000_t32" coordsize="21600,21600" o:spt="32" o:oned="t" path="m,l21600,21600e" filled="f">
                 <v:path arrowok="t" fillok="f" o:connecttype="none"/>
@@ -9746,7 +9752,7 @@
               </wp:anchor>
             </w:drawing>
           </mc:Choice>
-          <mc:Fallback>
+          <mc:Fallback xmlns:w16="http://schemas.microsoft.com/office/word/2018/wordml" xmlns:w16cex="http://schemas.microsoft.com/office/word/2018/wordml/cex">
             <w:pict>
               <v:shape w14:anchorId="36E4178B" id="Straight Arrow Connector 44" o:spid="_x0000_s1026" type="#_x0000_t32" style="position:absolute;margin-left:196.5pt;margin-top:12.35pt;width:.75pt;height:35.25pt;z-index:251715584;visibility:visible;mso-wrap-style:square;mso-wrap-distance-left:9pt;mso-wrap-distance-top:0;mso-wrap-distance-right:9pt;mso-wrap-distance-bottom:0;mso-position-horizontal:absolute;mso-position-horizontal-relative:text;mso-position-vertical:absolute;mso-position-vertical-relative:text" o:gfxdata="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" strokecolor="#4579b8 [3044]">
                 <v:stroke endarrow="block"/>
@@ -9832,7 +9838,7 @@
               </wp:anchor>
             </w:drawing>
           </mc:Choice>
-          <mc:Fallback>
+          <mc:Fallback xmlns:w16="http://schemas.microsoft.com/office/word/2018/wordml" xmlns:w16cex="http://schemas.microsoft.com/office/word/2018/wordml/cex">
             <w:pict>
               <v:shapetype w14:anchorId="152749C6" id="_x0000_t34" coordsize="21600,21600" o:spt="34" o:oned="t" adj="10800" path="m,l@0,0@0,21600,21600,21600e" filled="f">
                 <v:stroke joinstyle="miter"/>
@@ -10098,7 +10104,7 @@
               </wp:anchor>
             </w:drawing>
           </mc:Choice>
-          <mc:Fallback>
+          <mc:Fallback xmlns:w16="http://schemas.microsoft.com/office/word/2018/wordml" xmlns:w16cex="http://schemas.microsoft.com/office/word/2018/wordml/cex">
             <w:pict>
               <v:shape w14:anchorId="219C602D" id="Straight Arrow Connector 47" o:spid="_x0000_s1026" type="#_x0000_t32" style="position:absolute;margin-left:199.5pt;margin-top:10.75pt;width:0;height:42.75pt;z-index:251718656;visibility:visible;mso-wrap-style:square;mso-wrap-distance-left:9pt;mso-wrap-distance-top:0;mso-wrap-distance-right:9pt;mso-wrap-distance-bottom:0;mso-position-horizontal:absolute;mso-position-horizontal-relative:text;mso-position-vertical:absolute;mso-position-vertical-relative:text" o:gfxdata="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" strokecolor="#4579b8 [3044]">
                 <v:stroke endarrow="block"/>
@@ -10206,7 +10212,7 @@
               </wp:anchor>
             </w:drawing>
           </mc:Choice>
-          <mc:Fallback>
+          <mc:Fallback xmlns:w16="http://schemas.microsoft.com/office/word/2018/wordml" xmlns:w16cex="http://schemas.microsoft.com/office/word/2018/wordml/cex">
             <w:pict>
               <v:shapetype w14:anchorId="477C7FD4" id="_x0000_t38" coordsize="21600,21600" o:spt="38" o:oned="t" path="m,c@0,0@1,5400@1,10800@1,16200@2,21600,21600,21600e" filled="f">
                 <v:formulas>
@@ -10294,7 +10300,7 @@
               </wp:anchor>
             </w:drawing>
           </mc:Choice>
-          <mc:Fallback>
+          <mc:Fallback xmlns:w16="http://schemas.microsoft.com/office/word/2018/wordml" xmlns:w16cex="http://schemas.microsoft.com/office/word/2018/wordml/cex">
             <w:pict>
               <v:shape w14:anchorId="2E750EF3" id="Connector: Curved 36" o:spid="_x0000_s1026" type="#_x0000_t38" style="position:absolute;margin-left:198.75pt;margin-top:.4pt;width:102.75pt;height:80.25pt;z-index:251705344;visibility:visible;mso-wrap-style:square;mso-width-percent:0;mso-height-percent:0;mso-wrap-distance-left:9pt;mso-wrap-distance-top:0;mso-wrap-distance-right:9pt;mso-wrap-distance-bottom:0;mso-position-horizontal:absolute;mso-position-horizontal-relative:text;mso-position-vertical:absolute;mso-position-vertical-relative:text;mso-width-percent:0;mso-height-percent:0;mso-width-relative:margin;mso-height-relative:margin" o:gfxdata="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" adj="21417" strokecolor="#4579b8 [3044]">
                 <v:stroke endarrow="block"/>
@@ -10620,7 +10626,7 @@
               </wp:anchor>
             </w:drawing>
           </mc:Choice>
-          <mc:Fallback>
+          <mc:Fallback xmlns:w16="http://schemas.microsoft.com/office/word/2018/wordml" xmlns:w16cex="http://schemas.microsoft.com/office/word/2018/wordml/cex">
             <w:pict>
               <v:shape w14:anchorId="489D7E23" id="Straight Arrow Connector 41" o:spid="_x0000_s1026" type="#_x0000_t32" style="position:absolute;margin-left:96pt;margin-top:4.3pt;width:0;height:64.5pt;flip:y;z-index:251711488;visibility:visible;mso-wrap-style:square;mso-wrap-distance-left:9pt;mso-wrap-distance-top:0;mso-wrap-distance-right:9pt;mso-wrap-distance-bottom:0;mso-position-horizontal:absolute;mso-position-horizontal-relative:text;mso-position-vertical:absolute;mso-position-vertical-relative:text" o:gfxdata="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" strokecolor="#4579b8 [3044]">
                 <v:stroke endarrow="block"/>
@@ -10688,7 +10694,7 @@
               </wp:anchor>
             </w:drawing>
           </mc:Choice>
-          <mc:Fallback>
+          <mc:Fallback xmlns:w16="http://schemas.microsoft.com/office/word/2018/wordml" xmlns:w16cex="http://schemas.microsoft.com/office/word/2018/wordml/cex">
             <w:pict>
               <v:shape w14:anchorId="62E79867" id="Straight Arrow Connector 40" o:spid="_x0000_s1026" type="#_x0000_t32" style="position:absolute;margin-left:303.75pt;margin-top:1.3pt;width:2.25pt;height:65.25pt;z-index:251710464;visibility:visible;mso-wrap-style:square;mso-wrap-distance-left:9pt;mso-wrap-distance-top:0;mso-wrap-distance-right:9pt;mso-wrap-distance-bottom:0;mso-position-horizontal:absolute;mso-position-horizontal-relative:text;mso-position-vertical:absolute;mso-position-vertical-relative:text" o:gfxdata="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" strokecolor="#4579b8 [3044]">
                 <v:stroke endarrow="block"/>
@@ -10795,10 +10801,7 @@
                               <w:jc w:val="center"/>
                             </w:pPr>
                             <w:r>
-                              <w:t xml:space="preserve">Monitor and process </w:t>
-                            </w:r>
-                            <w:r>
-                              <w:t xml:space="preserve">ADCs(PA04 </w:t>
+                              <w:t xml:space="preserve">Monitor and process ADCs(PA04 </w:t>
                             </w:r>
                             <w:r>
                               <w:t>AND</w:t>
@@ -10834,10 +10837,7 @@
                         <w:jc w:val="center"/>
                       </w:pPr>
                       <w:r>
-                        <w:t xml:space="preserve">Monitor and process </w:t>
-                      </w:r>
-                      <w:r>
-                        <w:t xml:space="preserve">ADCs(PA04 </w:t>
+                        <w:t xml:space="preserve">Monitor and process ADCs(PA04 </w:t>
                       </w:r>
                       <w:r>
                         <w:t>AND</w:t>
@@ -11042,7 +11042,7 @@
               </wp:anchor>
             </w:drawing>
           </mc:Choice>
-          <mc:Fallback>
+          <mc:Fallback xmlns:w16="http://schemas.microsoft.com/office/word/2018/wordml" xmlns:w16cex="http://schemas.microsoft.com/office/word/2018/wordml/cex">
             <w:pict>
               <v:shape w14:anchorId="559BC632" id="Connector: Curved 38" o:spid="_x0000_s1026" type="#_x0000_t38" style="position:absolute;margin-left:223.5pt;margin-top:7.9pt;width:88.5pt;height:54pt;flip:x;z-index:251707392;visibility:visible;mso-wrap-style:square;mso-width-percent:0;mso-height-percent:0;mso-wrap-distance-left:9pt;mso-wrap-distance-top:0;mso-wrap-distance-right:9pt;mso-wrap-distance-bottom:0;mso-position-horizontal:absolute;mso-position-horizontal-relative:text;mso-position-vertical:absolute;mso-position-vertical-relative:text;mso-width-percent:0;mso-height-percent:0;mso-width-relative:margin;mso-height-relative:margin" o:gfxdata="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" adj="1270" strokecolor="#4579b8 [3044]">
                 <v:stroke endarrow="block"/>
@@ -11126,7 +11126,7 @@
               </wp:anchor>
             </w:drawing>
           </mc:Choice>
-          <mc:Fallback>
+          <mc:Fallback xmlns:w16="http://schemas.microsoft.com/office/word/2018/wordml" xmlns:w16cex="http://schemas.microsoft.com/office/word/2018/wordml/cex">
             <w:pict>
               <v:shape w14:anchorId="10ACBA63" id="Connector: Curved 39" o:spid="_x0000_s1026" type="#_x0000_t38" style="position:absolute;margin-left:98.25pt;margin-top:3.85pt;width:129pt;height:45.75pt;flip:x y;z-index:251709440;visibility:visible;mso-wrap-style:square;mso-width-percent:0;mso-height-percent:0;mso-wrap-distance-left:9pt;mso-wrap-distance-top:0;mso-wrap-distance-right:9pt;mso-wrap-distance-bottom:0;mso-position-horizontal:absolute;mso-position-horizontal-relative:text;mso-position-vertical:absolute;mso-position-vertical-relative:text;mso-width-percent:0;mso-height-percent:0;mso-width-relative:margin;mso-height-relative:margin" o:gfxdata="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" adj="21417" strokecolor="#4579b8 [3044]">
                 <v:stroke endarrow="block"/>
@@ -11466,7 +11466,6 @@
       <w:bookmarkEnd w:id="446"/>
       <w:bookmarkEnd w:id="447"/>
       <w:r>
-        <w:lastRenderedPageBreak/>
         <w:t>Interfaces</w:t>
       </w:r>
       <w:bookmarkEnd w:id="448"/>
@@ -13116,8 +13115,8 @@
       </w:pPr>
     </w:p>
     <w:sectPr>
-      <w:headerReference w:type="default" r:id="rId24"/>
-      <w:footerReference w:type="default" r:id="rId25"/>
+      <w:headerReference w:type="default" r:id="rId23"/>
+      <w:footerReference w:type="default" r:id="rId24"/>
       <w:pgSz w:w="11907" w:h="16839" w:code="9"/>
       <w:pgMar w:top="1440" w:right="1017" w:bottom="1440" w:left="1170" w:header="720" w:footer="720" w:gutter="0"/>
       <w:cols w:space="720"/>
@@ -13128,7 +13127,7 @@
 </file>
 
 <file path=word/comments.xml><?xml version="1.0" encoding="utf-8"?>
-<w:comments xmlns:wpc="http://schemas.microsoft.com/office/word/2010/wordprocessingCanvas" xmlns:cx="http://schemas.microsoft.com/office/drawing/2014/chartex" xmlns:cx1="http://schemas.microsoft.com/office/drawing/2015/9/8/chartex" xmlns:cx2="http://schemas.microsoft.com/office/drawing/2015/10/21/chartex" xmlns:cx3="http://schemas.microsoft.com/office/drawing/2016/5/9/chartex" xmlns:cx4="http://schemas.microsoft.com/office/drawing/2016/5/10/chartex" xmlns:cx5="http://schemas.microsoft.com/office/drawing/2016/5/11/chartex" xmlns:cx6="http://schemas.microsoft.com/office/drawing/2016/5/12/chartex" xmlns:cx7="http://schemas.microsoft.com/office/drawing/2016/5/13/chartex" xmlns:cx8="http://schemas.microsoft.com/office/drawing/2016/5/14/chartex" xmlns:mc="http://schemas.openxmlformats.org/markup-compatibility/2006" xmlns:aink="http://schemas.microsoft.com/office/drawing/2016/ink" xmlns:am3d="http://schemas.microsoft.com/office/drawing/2017/model3d" xmlns:o="urn:schemas-microsoft-com:office:office" xmlns:r="http://schemas.openxmlformats.org/officeDocument/2006/relationships" xmlns:m="http://schemas.openxmlformats.org/officeDocument/2006/math" xmlns:v="urn:schemas-microsoft-com:vml" xmlns:wp14="http://schemas.microsoft.com/office/word/2010/wordprocessingDrawing" xmlns:wp="http://schemas.openxmlformats.org/drawingml/2006/wordprocessingDrawing" xmlns:w10="urn:schemas-microsoft-com:office:word" xmlns:w="http://schemas.openxmlformats.org/wordprocessingml/2006/main" xmlns:w14="http://schemas.microsoft.com/office/word/2010/wordml" xmlns:w15="http://schemas.microsoft.com/office/word/2012/wordml" xmlns:w16cex="http://schemas.microsoft.com/office/word/2018/wordml/cex" xmlns:w16cid="http://schemas.microsoft.com/office/word/2016/wordml/cid" xmlns:w16="http://schemas.microsoft.com/office/word/2018/wordml" xmlns:w16se="http://schemas.microsoft.com/office/word/2015/wordml/symex" xmlns:wpg="http://schemas.microsoft.com/office/word/2010/wordprocessingGroup" xmlns:wpi="http://schemas.microsoft.com/office/word/2010/wordprocessingInk" xmlns:wne="http://schemas.microsoft.com/office/word/2006/wordml" xmlns:wps="http://schemas.microsoft.com/office/word/2010/wordprocessingShape" mc:Ignorable="w14 w15 w16se w16cid w16 w16cex wp14">
+<w:comments xmlns:wpc="http://schemas.microsoft.com/office/word/2010/wordprocessingCanvas" xmlns:cx="http://schemas.microsoft.com/office/drawing/2014/chartex" xmlns:cx1="http://schemas.microsoft.com/office/drawing/2015/9/8/chartex" xmlns:cx2="http://schemas.microsoft.com/office/drawing/2015/10/21/chartex" xmlns:cx3="http://schemas.microsoft.com/office/drawing/2016/5/9/chartex" xmlns:cx4="http://schemas.microsoft.com/office/drawing/2016/5/10/chartex" xmlns:cx5="http://schemas.microsoft.com/office/drawing/2016/5/11/chartex" xmlns:cx6="http://schemas.microsoft.com/office/drawing/2016/5/12/chartex" xmlns:cx7="http://schemas.microsoft.com/office/drawing/2016/5/13/chartex" xmlns:cx8="http://schemas.microsoft.com/office/drawing/2016/5/14/chartex" xmlns:mc="http://schemas.openxmlformats.org/markup-compatibility/2006" xmlns:aink="http://schemas.microsoft.com/office/drawing/2016/ink" xmlns:am3d="http://schemas.microsoft.com/office/drawing/2017/model3d" xmlns:o="urn:schemas-microsoft-com:office:office" xmlns:r="http://schemas.openxmlformats.org/officeDocument/2006/relationships" xmlns:m="http://schemas.openxmlformats.org/officeDocument/2006/math" xmlns:v="urn:schemas-microsoft-com:vml" xmlns:wp14="http://schemas.microsoft.com/office/word/2010/wordprocessingDrawing" xmlns:wp="http://schemas.openxmlformats.org/drawingml/2006/wordprocessingDrawing" xmlns:w10="urn:schemas-microsoft-com:office:word" xmlns:w="http://schemas.openxmlformats.org/wordprocessingml/2006/main" xmlns:w14="http://schemas.microsoft.com/office/word/2010/wordml" xmlns:w15="http://schemas.microsoft.com/office/word/2012/wordml" xmlns:w16cid="http://schemas.microsoft.com/office/word/2016/wordml/cid" xmlns:w16se="http://schemas.microsoft.com/office/word/2015/wordml/symex" xmlns:wpg="http://schemas.microsoft.com/office/word/2010/wordprocessingGroup" xmlns:wpi="http://schemas.microsoft.com/office/word/2010/wordprocessingInk" xmlns:wne="http://schemas.microsoft.com/office/word/2006/wordml" xmlns:wps="http://schemas.microsoft.com/office/word/2010/wordprocessingShape" mc:Ignorable="w14 w15 w16se w16cid wp14">
   <w:comment w:id="115" w:author="Riyas Kattukandan - I21301" w:date="2020-08-03T12:41:00Z" w:initials="RK-I">
     <w:p>
       <w:pPr>
@@ -13185,7 +13184,7 @@
 </file>
 
 <file path=word/commentsExtended.xml><?xml version="1.0" encoding="utf-8"?>
-<w15:commentsEx xmlns:wpc="http://schemas.microsoft.com/office/word/2010/wordprocessingCanvas" xmlns:cx="http://schemas.microsoft.com/office/drawing/2014/chartex" xmlns:cx1="http://schemas.microsoft.com/office/drawing/2015/9/8/chartex" xmlns:cx2="http://schemas.microsoft.com/office/drawing/2015/10/21/chartex" xmlns:cx3="http://schemas.microsoft.com/office/drawing/2016/5/9/chartex" xmlns:cx4="http://schemas.microsoft.com/office/drawing/2016/5/10/chartex" xmlns:cx5="http://schemas.microsoft.com/office/drawing/2016/5/11/chartex" xmlns:cx6="http://schemas.microsoft.com/office/drawing/2016/5/12/chartex" xmlns:cx7="http://schemas.microsoft.com/office/drawing/2016/5/13/chartex" xmlns:cx8="http://schemas.microsoft.com/office/drawing/2016/5/14/chartex" xmlns:mc="http://schemas.openxmlformats.org/markup-compatibility/2006" xmlns:aink="http://schemas.microsoft.com/office/drawing/2016/ink" xmlns:am3d="http://schemas.microsoft.com/office/drawing/2017/model3d" xmlns:o="urn:schemas-microsoft-com:office:office" xmlns:r="http://schemas.openxmlformats.org/officeDocument/2006/relationships" xmlns:m="http://schemas.openxmlformats.org/officeDocument/2006/math" xmlns:v="urn:schemas-microsoft-com:vml" xmlns:wp14="http://schemas.microsoft.com/office/word/2010/wordprocessingDrawing" xmlns:wp="http://schemas.openxmlformats.org/drawingml/2006/wordprocessingDrawing" xmlns:w10="urn:schemas-microsoft-com:office:word" xmlns:w="http://schemas.openxmlformats.org/wordprocessingml/2006/main" xmlns:w14="http://schemas.microsoft.com/office/word/2010/wordml" xmlns:w15="http://schemas.microsoft.com/office/word/2012/wordml" xmlns:w16cex="http://schemas.microsoft.com/office/word/2018/wordml/cex" xmlns:w16cid="http://schemas.microsoft.com/office/word/2016/wordml/cid" xmlns:w16="http://schemas.microsoft.com/office/word/2018/wordml" xmlns:w16se="http://schemas.microsoft.com/office/word/2015/wordml/symex" xmlns:wpg="http://schemas.microsoft.com/office/word/2010/wordprocessingGroup" xmlns:wpi="http://schemas.microsoft.com/office/word/2010/wordprocessingInk" xmlns:wne="http://schemas.microsoft.com/office/word/2006/wordml" xmlns:wps="http://schemas.microsoft.com/office/word/2010/wordprocessingShape" mc:Ignorable="w14 w15 w16se w16cid w16 w16cex wp14">
+<w15:commentsEx xmlns:wpc="http://schemas.microsoft.com/office/word/2010/wordprocessingCanvas" xmlns:cx="http://schemas.microsoft.com/office/drawing/2014/chartex" xmlns:cx1="http://schemas.microsoft.com/office/drawing/2015/9/8/chartex" xmlns:cx2="http://schemas.microsoft.com/office/drawing/2015/10/21/chartex" xmlns:cx3="http://schemas.microsoft.com/office/drawing/2016/5/9/chartex" xmlns:cx4="http://schemas.microsoft.com/office/drawing/2016/5/10/chartex" xmlns:cx5="http://schemas.microsoft.com/office/drawing/2016/5/11/chartex" xmlns:cx6="http://schemas.microsoft.com/office/drawing/2016/5/12/chartex" xmlns:cx7="http://schemas.microsoft.com/office/drawing/2016/5/13/chartex" xmlns:cx8="http://schemas.microsoft.com/office/drawing/2016/5/14/chartex" xmlns:mc="http://schemas.openxmlformats.org/markup-compatibility/2006" xmlns:aink="http://schemas.microsoft.com/office/drawing/2016/ink" xmlns:am3d="http://schemas.microsoft.com/office/drawing/2017/model3d" xmlns:o="urn:schemas-microsoft-com:office:office" xmlns:r="http://schemas.openxmlformats.org/officeDocument/2006/relationships" xmlns:m="http://schemas.openxmlformats.org/officeDocument/2006/math" xmlns:v="urn:schemas-microsoft-com:vml" xmlns:wp14="http://schemas.microsoft.com/office/word/2010/wordprocessingDrawing" xmlns:wp="http://schemas.openxmlformats.org/drawingml/2006/wordprocessingDrawing" xmlns:w10="urn:schemas-microsoft-com:office:word" xmlns:w="http://schemas.openxmlformats.org/wordprocessingml/2006/main" xmlns:w14="http://schemas.microsoft.com/office/word/2010/wordml" xmlns:w15="http://schemas.microsoft.com/office/word/2012/wordml" xmlns:w16cid="http://schemas.microsoft.com/office/word/2016/wordml/cid" xmlns:w16se="http://schemas.microsoft.com/office/word/2015/wordml/symex" xmlns:wpg="http://schemas.microsoft.com/office/word/2010/wordprocessingGroup" xmlns:wpi="http://schemas.microsoft.com/office/word/2010/wordprocessingInk" xmlns:wne="http://schemas.microsoft.com/office/word/2006/wordml" xmlns:wps="http://schemas.microsoft.com/office/word/2010/wordprocessingShape" mc:Ignorable="w14 w15 w16se w16cid wp14">
   <w15:commentEx w15:paraId="41B3E9E4" w15:done="0"/>
   <w15:commentEx w15:paraId="2E209DFB" w15:done="0"/>
   <w15:commentEx w15:paraId="34596AF8" w15:done="0"/>
@@ -13203,7 +13202,7 @@
 </file>
 
 <file path=word/commentsIds.xml><?xml version="1.0" encoding="utf-8"?>
-<w16cid:commentsIds xmlns:wpc="http://schemas.microsoft.com/office/word/2010/wordprocessingCanvas" xmlns:cx="http://schemas.microsoft.com/office/drawing/2014/chartex" xmlns:cx1="http://schemas.microsoft.com/office/drawing/2015/9/8/chartex" xmlns:cx2="http://schemas.microsoft.com/office/drawing/2015/10/21/chartex" xmlns:cx3="http://schemas.microsoft.com/office/drawing/2016/5/9/chartex" xmlns:cx4="http://schemas.microsoft.com/office/drawing/2016/5/10/chartex" xmlns:cx5="http://schemas.microsoft.com/office/drawing/2016/5/11/chartex" xmlns:cx6="http://schemas.microsoft.com/office/drawing/2016/5/12/chartex" xmlns:cx7="http://schemas.microsoft.com/office/drawing/2016/5/13/chartex" xmlns:cx8="http://schemas.microsoft.com/office/drawing/2016/5/14/chartex" xmlns:mc="http://schemas.openxmlformats.org/markup-compatibility/2006" xmlns:aink="http://schemas.microsoft.com/office/drawing/2016/ink" xmlns:am3d="http://schemas.microsoft.com/office/drawing/2017/model3d" xmlns:o="urn:schemas-microsoft-com:office:office" xmlns:r="http://schemas.openxmlformats.org/officeDocument/2006/relationships" xmlns:m="http://schemas.openxmlformats.org/officeDocument/2006/math" xmlns:v="urn:schemas-microsoft-com:vml" xmlns:wp14="http://schemas.microsoft.com/office/word/2010/wordprocessingDrawing" xmlns:wp="http://schemas.openxmlformats.org/drawingml/2006/wordprocessingDrawing" xmlns:w10="urn:schemas-microsoft-com:office:word" xmlns:w="http://schemas.openxmlformats.org/wordprocessingml/2006/main" xmlns:w14="http://schemas.microsoft.com/office/word/2010/wordml" xmlns:w15="http://schemas.microsoft.com/office/word/2012/wordml" xmlns:w16cex="http://schemas.microsoft.com/office/word/2018/wordml/cex" xmlns:w16cid="http://schemas.microsoft.com/office/word/2016/wordml/cid" xmlns:w16="http://schemas.microsoft.com/office/word/2018/wordml" xmlns:w16se="http://schemas.microsoft.com/office/word/2015/wordml/symex" xmlns:wpg="http://schemas.microsoft.com/office/word/2010/wordprocessingGroup" xmlns:wpi="http://schemas.microsoft.com/office/word/2010/wordprocessingInk" xmlns:wne="http://schemas.microsoft.com/office/word/2006/wordml" xmlns:wps="http://schemas.microsoft.com/office/word/2010/wordprocessingShape" mc:Ignorable="w14 w15 w16se w16cid w16 w16cex wp14">
+<w16cid:commentsIds xmlns:wpc="http://schemas.microsoft.com/office/word/2010/wordprocessingCanvas" xmlns:cx="http://schemas.microsoft.com/office/drawing/2014/chartex" xmlns:cx1="http://schemas.microsoft.com/office/drawing/2015/9/8/chartex" xmlns:cx2="http://schemas.microsoft.com/office/drawing/2015/10/21/chartex" xmlns:cx3="http://schemas.microsoft.com/office/drawing/2016/5/9/chartex" xmlns:cx4="http://schemas.microsoft.com/office/drawing/2016/5/10/chartex" xmlns:cx5="http://schemas.microsoft.com/office/drawing/2016/5/11/chartex" xmlns:cx6="http://schemas.microsoft.com/office/drawing/2016/5/12/chartex" xmlns:cx7="http://schemas.microsoft.com/office/drawing/2016/5/13/chartex" xmlns:cx8="http://schemas.microsoft.com/office/drawing/2016/5/14/chartex" xmlns:mc="http://schemas.openxmlformats.org/markup-compatibility/2006" xmlns:aink="http://schemas.microsoft.com/office/drawing/2016/ink" xmlns:am3d="http://schemas.microsoft.com/office/drawing/2017/model3d" xmlns:o="urn:schemas-microsoft-com:office:office" xmlns:r="http://schemas.openxmlformats.org/officeDocument/2006/relationships" xmlns:m="http://schemas.openxmlformats.org/officeDocument/2006/math" xmlns:v="urn:schemas-microsoft-com:vml" xmlns:wp14="http://schemas.microsoft.com/office/word/2010/wordprocessingDrawing" xmlns:wp="http://schemas.openxmlformats.org/drawingml/2006/wordprocessingDrawing" xmlns:w10="urn:schemas-microsoft-com:office:word" xmlns:w="http://schemas.openxmlformats.org/wordprocessingml/2006/main" xmlns:w14="http://schemas.microsoft.com/office/word/2010/wordml" xmlns:w15="http://schemas.microsoft.com/office/word/2012/wordml" xmlns:w16cid="http://schemas.microsoft.com/office/word/2016/wordml/cid" xmlns:w16se="http://schemas.microsoft.com/office/word/2015/wordml/symex" xmlns:wpg="http://schemas.microsoft.com/office/word/2010/wordprocessingGroup" xmlns:wpi="http://schemas.microsoft.com/office/word/2010/wordprocessingInk" xmlns:wne="http://schemas.microsoft.com/office/word/2006/wordml" xmlns:wps="http://schemas.microsoft.com/office/word/2010/wordprocessingShape" mc:Ignorable="w14 w15 w16se w16cid wp14">
   <w16cid:commentId w16cid:paraId="41B3E9E4" w16cid:durableId="22D63BEC"/>
   <w16cid:commentId w16cid:paraId="2E209DFB" w16cid:durableId="22D63BF4"/>
   <w16cid:commentId w16cid:paraId="34596AF8" w16cid:durableId="22D63BFB"/>
@@ -13212,7 +13211,7 @@
 </file>
 
 <file path=word/endnotes.xml><?xml version="1.0" encoding="utf-8"?>
-<w:endnotes xmlns:wpc="http://schemas.microsoft.com/office/word/2010/wordprocessingCanvas" xmlns:cx="http://schemas.microsoft.com/office/drawing/2014/chartex" xmlns:cx1="http://schemas.microsoft.com/office/drawing/2015/9/8/chartex" xmlns:cx2="http://schemas.microsoft.com/office/drawing/2015/10/21/chartex" xmlns:cx3="http://schemas.microsoft.com/office/drawing/2016/5/9/chartex" xmlns:cx4="http://schemas.microsoft.com/office/drawing/2016/5/10/chartex" xmlns:cx5="http://schemas.microsoft.com/office/drawing/2016/5/11/chartex" xmlns:cx6="http://schemas.microsoft.com/office/drawing/2016/5/12/chartex" xmlns:cx7="http://schemas.microsoft.com/office/drawing/2016/5/13/chartex" xmlns:cx8="http://schemas.microsoft.com/office/drawing/2016/5/14/chartex" xmlns:mc="http://schemas.openxmlformats.org/markup-compatibility/2006" xmlns:aink="http://schemas.microsoft.com/office/drawing/2016/ink" xmlns:am3d="http://schemas.microsoft.com/office/drawing/2017/model3d" xmlns:o="urn:schemas-microsoft-com:office:office" xmlns:r="http://schemas.openxmlformats.org/officeDocument/2006/relationships" xmlns:m="http://schemas.openxmlformats.org/officeDocument/2006/math" xmlns:v="urn:schemas-microsoft-com:vml" xmlns:wp14="http://schemas.microsoft.com/office/word/2010/wordprocessingDrawing" xmlns:wp="http://schemas.openxmlformats.org/drawingml/2006/wordprocessingDrawing" xmlns:w10="urn:schemas-microsoft-com:office:word" xmlns:w="http://schemas.openxmlformats.org/wordprocessingml/2006/main" xmlns:w14="http://schemas.microsoft.com/office/word/2010/wordml" xmlns:w15="http://schemas.microsoft.com/office/word/2012/wordml" xmlns:w16cex="http://schemas.microsoft.com/office/word/2018/wordml/cex" xmlns:w16cid="http://schemas.microsoft.com/office/word/2016/wordml/cid" xmlns:w16="http://schemas.microsoft.com/office/word/2018/wordml" xmlns:w16se="http://schemas.microsoft.com/office/word/2015/wordml/symex" xmlns:wpg="http://schemas.microsoft.com/office/word/2010/wordprocessingGroup" xmlns:wpi="http://schemas.microsoft.com/office/word/2010/wordprocessingInk" xmlns:wne="http://schemas.microsoft.com/office/word/2006/wordml" xmlns:wps="http://schemas.microsoft.com/office/word/2010/wordprocessingShape" mc:Ignorable="w14 w15 w16se w16cid w16 w16cex wp14">
+<w:endnotes xmlns:wpc="http://schemas.microsoft.com/office/word/2010/wordprocessingCanvas" xmlns:cx="http://schemas.microsoft.com/office/drawing/2014/chartex" xmlns:cx1="http://schemas.microsoft.com/office/drawing/2015/9/8/chartex" xmlns:cx2="http://schemas.microsoft.com/office/drawing/2015/10/21/chartex" xmlns:cx3="http://schemas.microsoft.com/office/drawing/2016/5/9/chartex" xmlns:cx4="http://schemas.microsoft.com/office/drawing/2016/5/10/chartex" xmlns:cx5="http://schemas.microsoft.com/office/drawing/2016/5/11/chartex" xmlns:cx6="http://schemas.microsoft.com/office/drawing/2016/5/12/chartex" xmlns:cx7="http://schemas.microsoft.com/office/drawing/2016/5/13/chartex" xmlns:cx8="http://schemas.microsoft.com/office/drawing/2016/5/14/chartex" xmlns:mc="http://schemas.openxmlformats.org/markup-compatibility/2006" xmlns:aink="http://schemas.microsoft.com/office/drawing/2016/ink" xmlns:am3d="http://schemas.microsoft.com/office/drawing/2017/model3d" xmlns:o="urn:schemas-microsoft-com:office:office" xmlns:r="http://schemas.openxmlformats.org/officeDocument/2006/relationships" xmlns:m="http://schemas.openxmlformats.org/officeDocument/2006/math" xmlns:v="urn:schemas-microsoft-com:vml" xmlns:wp14="http://schemas.microsoft.com/office/word/2010/wordprocessingDrawing" xmlns:wp="http://schemas.openxmlformats.org/drawingml/2006/wordprocessingDrawing" xmlns:w10="urn:schemas-microsoft-com:office:word" xmlns:w="http://schemas.openxmlformats.org/wordprocessingml/2006/main" xmlns:w14="http://schemas.microsoft.com/office/word/2010/wordml" xmlns:w15="http://schemas.microsoft.com/office/word/2012/wordml" xmlns:w16cid="http://schemas.microsoft.com/office/word/2016/wordml/cid" xmlns:w16se="http://schemas.microsoft.com/office/word/2015/wordml/symex" xmlns:wpg="http://schemas.microsoft.com/office/word/2010/wordprocessingGroup" xmlns:wpi="http://schemas.microsoft.com/office/word/2010/wordprocessingInk" xmlns:wne="http://schemas.microsoft.com/office/word/2006/wordml" xmlns:wps="http://schemas.microsoft.com/office/word/2010/wordprocessingShape" mc:Ignorable="w14 w15 w16se w16cid wp14">
   <w:endnote w:type="separator" w:id="-1">
     <w:p>
       <w:r>
@@ -13231,7 +13230,7 @@
 </file>
 
 <file path=word/footer1.xml><?xml version="1.0" encoding="utf-8"?>
-<w:ftr xmlns:wpc="http://schemas.microsoft.com/office/word/2010/wordprocessingCanvas" xmlns:cx="http://schemas.microsoft.com/office/drawing/2014/chartex" xmlns:cx1="http://schemas.microsoft.com/office/drawing/2015/9/8/chartex" xmlns:cx2="http://schemas.microsoft.com/office/drawing/2015/10/21/chartex" xmlns:cx3="http://schemas.microsoft.com/office/drawing/2016/5/9/chartex" xmlns:cx4="http://schemas.microsoft.com/office/drawing/2016/5/10/chartex" xmlns:cx5="http://schemas.microsoft.com/office/drawing/2016/5/11/chartex" xmlns:cx6="http://schemas.microsoft.com/office/drawing/2016/5/12/chartex" xmlns:cx7="http://schemas.microsoft.com/office/drawing/2016/5/13/chartex" xmlns:cx8="http://schemas.microsoft.com/office/drawing/2016/5/14/chartex" xmlns:mc="http://schemas.openxmlformats.org/markup-compatibility/2006" xmlns:aink="http://schemas.microsoft.com/office/drawing/2016/ink" xmlns:am3d="http://schemas.microsoft.com/office/drawing/2017/model3d" xmlns:o="urn:schemas-microsoft-com:office:office" xmlns:r="http://schemas.openxmlformats.org/officeDocument/2006/relationships" xmlns:m="http://schemas.openxmlformats.org/officeDocument/2006/math" xmlns:v="urn:schemas-microsoft-com:vml" xmlns:wp14="http://schemas.microsoft.com/office/word/2010/wordprocessingDrawing" xmlns:wp="http://schemas.openxmlformats.org/drawingml/2006/wordprocessingDrawing" xmlns:w10="urn:schemas-microsoft-com:office:word" xmlns:w="http://schemas.openxmlformats.org/wordprocessingml/2006/main" xmlns:w14="http://schemas.microsoft.com/office/word/2010/wordml" xmlns:w15="http://schemas.microsoft.com/office/word/2012/wordml" xmlns:w16cex="http://schemas.microsoft.com/office/word/2018/wordml/cex" xmlns:w16cid="http://schemas.microsoft.com/office/word/2016/wordml/cid" xmlns:w16="http://schemas.microsoft.com/office/word/2018/wordml" xmlns:w16se="http://schemas.microsoft.com/office/word/2015/wordml/symex" xmlns:wpg="http://schemas.microsoft.com/office/word/2010/wordprocessingGroup" xmlns:wpi="http://schemas.microsoft.com/office/word/2010/wordprocessingInk" xmlns:wne="http://schemas.microsoft.com/office/word/2006/wordml" xmlns:wps="http://schemas.microsoft.com/office/word/2010/wordprocessingShape" mc:Ignorable="w14 w15 w16se w16cid w16 w16cex wp14">
+<w:ftr xmlns:wpc="http://schemas.microsoft.com/office/word/2010/wordprocessingCanvas" xmlns:cx="http://schemas.microsoft.com/office/drawing/2014/chartex" xmlns:cx1="http://schemas.microsoft.com/office/drawing/2015/9/8/chartex" xmlns:cx2="http://schemas.microsoft.com/office/drawing/2015/10/21/chartex" xmlns:cx3="http://schemas.microsoft.com/office/drawing/2016/5/9/chartex" xmlns:cx4="http://schemas.microsoft.com/office/drawing/2016/5/10/chartex" xmlns:cx5="http://schemas.microsoft.com/office/drawing/2016/5/11/chartex" xmlns:cx6="http://schemas.microsoft.com/office/drawing/2016/5/12/chartex" xmlns:cx7="http://schemas.microsoft.com/office/drawing/2016/5/13/chartex" xmlns:cx8="http://schemas.microsoft.com/office/drawing/2016/5/14/chartex" xmlns:mc="http://schemas.openxmlformats.org/markup-compatibility/2006" xmlns:aink="http://schemas.microsoft.com/office/drawing/2016/ink" xmlns:am3d="http://schemas.microsoft.com/office/drawing/2017/model3d" xmlns:o="urn:schemas-microsoft-com:office:office" xmlns:r="http://schemas.openxmlformats.org/officeDocument/2006/relationships" xmlns:m="http://schemas.openxmlformats.org/officeDocument/2006/math" xmlns:v="urn:schemas-microsoft-com:vml" xmlns:wp14="http://schemas.microsoft.com/office/word/2010/wordprocessingDrawing" xmlns:wp="http://schemas.openxmlformats.org/drawingml/2006/wordprocessingDrawing" xmlns:w10="urn:schemas-microsoft-com:office:word" xmlns:w="http://schemas.openxmlformats.org/wordprocessingml/2006/main" xmlns:w14="http://schemas.microsoft.com/office/word/2010/wordml" xmlns:w15="http://schemas.microsoft.com/office/word/2012/wordml" xmlns:w16cid="http://schemas.microsoft.com/office/word/2016/wordml/cid" xmlns:w16se="http://schemas.microsoft.com/office/word/2015/wordml/symex" xmlns:wpg="http://schemas.microsoft.com/office/word/2010/wordprocessingGroup" xmlns:wpi="http://schemas.microsoft.com/office/word/2010/wordprocessingInk" xmlns:wne="http://schemas.microsoft.com/office/word/2006/wordml" xmlns:wps="http://schemas.microsoft.com/office/word/2010/wordprocessingShape" mc:Ignorable="w14 w15 w16se w16cid wp14">
   <w:tbl>
     <w:tblPr>
       <w:tblW w:w="9738" w:type="dxa"/>
@@ -13512,7 +13511,7 @@
 </file>
 
 <file path=word/footnotes.xml><?xml version="1.0" encoding="utf-8"?>
-<w:footnotes xmlns:wpc="http://schemas.microsoft.com/office/word/2010/wordprocessingCanvas" xmlns:cx="http://schemas.microsoft.com/office/drawing/2014/chartex" xmlns:cx1="http://schemas.microsoft.com/office/drawing/2015/9/8/chartex" xmlns:cx2="http://schemas.microsoft.com/office/drawing/2015/10/21/chartex" xmlns:cx3="http://schemas.microsoft.com/office/drawing/2016/5/9/chartex" xmlns:cx4="http://schemas.microsoft.com/office/drawing/2016/5/10/chartex" xmlns:cx5="http://schemas.microsoft.com/office/drawing/2016/5/11/chartex" xmlns:cx6="http://schemas.microsoft.com/office/drawing/2016/5/12/chartex" xmlns:cx7="http://schemas.microsoft.com/office/drawing/2016/5/13/chartex" xmlns:cx8="http://schemas.microsoft.com/office/drawing/2016/5/14/chartex" xmlns:mc="http://schemas.openxmlformats.org/markup-compatibility/2006" xmlns:aink="http://schemas.microsoft.com/office/drawing/2016/ink" xmlns:am3d="http://schemas.microsoft.com/office/drawing/2017/model3d" xmlns:o="urn:schemas-microsoft-com:office:office" xmlns:r="http://schemas.openxmlformats.org/officeDocument/2006/relationships" xmlns:m="http://schemas.openxmlformats.org/officeDocument/2006/math" xmlns:v="urn:schemas-microsoft-com:vml" xmlns:wp14="http://schemas.microsoft.com/office/word/2010/wordprocessingDrawing" xmlns:wp="http://schemas.openxmlformats.org/drawingml/2006/wordprocessingDrawing" xmlns:w10="urn:schemas-microsoft-com:office:word" xmlns:w="http://schemas.openxmlformats.org/wordprocessingml/2006/main" xmlns:w14="http://schemas.microsoft.com/office/word/2010/wordml" xmlns:w15="http://schemas.microsoft.com/office/word/2012/wordml" xmlns:w16cex="http://schemas.microsoft.com/office/word/2018/wordml/cex" xmlns:w16cid="http://schemas.microsoft.com/office/word/2016/wordml/cid" xmlns:w16="http://schemas.microsoft.com/office/word/2018/wordml" xmlns:w16se="http://schemas.microsoft.com/office/word/2015/wordml/symex" xmlns:wpg="http://schemas.microsoft.com/office/word/2010/wordprocessingGroup" xmlns:wpi="http://schemas.microsoft.com/office/word/2010/wordprocessingInk" xmlns:wne="http://schemas.microsoft.com/office/word/2006/wordml" xmlns:wps="http://schemas.microsoft.com/office/word/2010/wordprocessingShape" mc:Ignorable="w14 w15 w16se w16cid w16 w16cex wp14">
+<w:footnotes xmlns:wpc="http://schemas.microsoft.com/office/word/2010/wordprocessingCanvas" xmlns:cx="http://schemas.microsoft.com/office/drawing/2014/chartex" xmlns:cx1="http://schemas.microsoft.com/office/drawing/2015/9/8/chartex" xmlns:cx2="http://schemas.microsoft.com/office/drawing/2015/10/21/chartex" xmlns:cx3="http://schemas.microsoft.com/office/drawing/2016/5/9/chartex" xmlns:cx4="http://schemas.microsoft.com/office/drawing/2016/5/10/chartex" xmlns:cx5="http://schemas.microsoft.com/office/drawing/2016/5/11/chartex" xmlns:cx6="http://schemas.microsoft.com/office/drawing/2016/5/12/chartex" xmlns:cx7="http://schemas.microsoft.com/office/drawing/2016/5/13/chartex" xmlns:cx8="http://schemas.microsoft.com/office/drawing/2016/5/14/chartex" xmlns:mc="http://schemas.openxmlformats.org/markup-compatibility/2006" xmlns:aink="http://schemas.microsoft.com/office/drawing/2016/ink" xmlns:am3d="http://schemas.microsoft.com/office/drawing/2017/model3d" xmlns:o="urn:schemas-microsoft-com:office:office" xmlns:r="http://schemas.openxmlformats.org/officeDocument/2006/relationships" xmlns:m="http://schemas.openxmlformats.org/officeDocument/2006/math" xmlns:v="urn:schemas-microsoft-com:vml" xmlns:wp14="http://schemas.microsoft.com/office/word/2010/wordprocessingDrawing" xmlns:wp="http://schemas.openxmlformats.org/drawingml/2006/wordprocessingDrawing" xmlns:w10="urn:schemas-microsoft-com:office:word" xmlns:w="http://schemas.openxmlformats.org/wordprocessingml/2006/main" xmlns:w14="http://schemas.microsoft.com/office/word/2010/wordml" xmlns:w15="http://schemas.microsoft.com/office/word/2012/wordml" xmlns:w16cid="http://schemas.microsoft.com/office/word/2016/wordml/cid" xmlns:w16se="http://schemas.microsoft.com/office/word/2015/wordml/symex" xmlns:wpg="http://schemas.microsoft.com/office/word/2010/wordprocessingGroup" xmlns:wpi="http://schemas.microsoft.com/office/word/2010/wordprocessingInk" xmlns:wne="http://schemas.microsoft.com/office/word/2006/wordml" xmlns:wps="http://schemas.microsoft.com/office/word/2010/wordprocessingShape" mc:Ignorable="w14 w15 w16se w16cid wp14">
   <w:footnote w:type="separator" w:id="-1">
     <w:p>
       <w:r>
@@ -13531,7 +13530,7 @@
 </file>
 
 <file path=word/header1.xml><?xml version="1.0" encoding="utf-8"?>
-<w:hdr xmlns:wpc="http://schemas.microsoft.com/office/word/2010/wordprocessingCanvas" xmlns:cx="http://schemas.microsoft.com/office/drawing/2014/chartex" xmlns:cx1="http://schemas.microsoft.com/office/drawing/2015/9/8/chartex" xmlns:cx2="http://schemas.microsoft.com/office/drawing/2015/10/21/chartex" xmlns:cx3="http://schemas.microsoft.com/office/drawing/2016/5/9/chartex" xmlns:cx4="http://schemas.microsoft.com/office/drawing/2016/5/10/chartex" xmlns:cx5="http://schemas.microsoft.com/office/drawing/2016/5/11/chartex" xmlns:cx6="http://schemas.microsoft.com/office/drawing/2016/5/12/chartex" xmlns:cx7="http://schemas.microsoft.com/office/drawing/2016/5/13/chartex" xmlns:cx8="http://schemas.microsoft.com/office/drawing/2016/5/14/chartex" xmlns:mc="http://schemas.openxmlformats.org/markup-compatibility/2006" xmlns:aink="http://schemas.microsoft.com/office/drawing/2016/ink" xmlns:am3d="http://schemas.microsoft.com/office/drawing/2017/model3d" xmlns:o="urn:schemas-microsoft-com:office:office" xmlns:r="http://schemas.openxmlformats.org/officeDocument/2006/relationships" xmlns:m="http://schemas.openxmlformats.org/officeDocument/2006/math" xmlns:v="urn:schemas-microsoft-com:vml" xmlns:wp14="http://schemas.microsoft.com/office/word/2010/wordprocessingDrawing" xmlns:wp="http://schemas.openxmlformats.org/drawingml/2006/wordprocessingDrawing" xmlns:w10="urn:schemas-microsoft-com:office:word" xmlns:w="http://schemas.openxmlformats.org/wordprocessingml/2006/main" xmlns:w14="http://schemas.microsoft.com/office/word/2010/wordml" xmlns:w15="http://schemas.microsoft.com/office/word/2012/wordml" xmlns:w16cex="http://schemas.microsoft.com/office/word/2018/wordml/cex" xmlns:w16cid="http://schemas.microsoft.com/office/word/2016/wordml/cid" xmlns:w16="http://schemas.microsoft.com/office/word/2018/wordml" xmlns:w16se="http://schemas.microsoft.com/office/word/2015/wordml/symex" xmlns:wpg="http://schemas.microsoft.com/office/word/2010/wordprocessingGroup" xmlns:wpi="http://schemas.microsoft.com/office/word/2010/wordprocessingInk" xmlns:wne="http://schemas.microsoft.com/office/word/2006/wordml" xmlns:wps="http://schemas.microsoft.com/office/word/2010/wordprocessingShape" mc:Ignorable="w14 w15 w16se w16cid w16 w16cex wp14">
+<w:hdr xmlns:wpc="http://schemas.microsoft.com/office/word/2010/wordprocessingCanvas" xmlns:cx="http://schemas.microsoft.com/office/drawing/2014/chartex" xmlns:cx1="http://schemas.microsoft.com/office/drawing/2015/9/8/chartex" xmlns:cx2="http://schemas.microsoft.com/office/drawing/2015/10/21/chartex" xmlns:cx3="http://schemas.microsoft.com/office/drawing/2016/5/9/chartex" xmlns:cx4="http://schemas.microsoft.com/office/drawing/2016/5/10/chartex" xmlns:cx5="http://schemas.microsoft.com/office/drawing/2016/5/11/chartex" xmlns:cx6="http://schemas.microsoft.com/office/drawing/2016/5/12/chartex" xmlns:cx7="http://schemas.microsoft.com/office/drawing/2016/5/13/chartex" xmlns:cx8="http://schemas.microsoft.com/office/drawing/2016/5/14/chartex" xmlns:mc="http://schemas.openxmlformats.org/markup-compatibility/2006" xmlns:aink="http://schemas.microsoft.com/office/drawing/2016/ink" xmlns:am3d="http://schemas.microsoft.com/office/drawing/2017/model3d" xmlns:o="urn:schemas-microsoft-com:office:office" xmlns:r="http://schemas.openxmlformats.org/officeDocument/2006/relationships" xmlns:m="http://schemas.openxmlformats.org/officeDocument/2006/math" xmlns:v="urn:schemas-microsoft-com:vml" xmlns:wp14="http://schemas.microsoft.com/office/word/2010/wordprocessingDrawing" xmlns:wp="http://schemas.openxmlformats.org/drawingml/2006/wordprocessingDrawing" xmlns:w10="urn:schemas-microsoft-com:office:word" xmlns:w="http://schemas.openxmlformats.org/wordprocessingml/2006/main" xmlns:w14="http://schemas.microsoft.com/office/word/2010/wordml" xmlns:w15="http://schemas.microsoft.com/office/word/2012/wordml" xmlns:w16cid="http://schemas.microsoft.com/office/word/2016/wordml/cid" xmlns:w16se="http://schemas.microsoft.com/office/word/2015/wordml/symex" xmlns:wpg="http://schemas.microsoft.com/office/word/2010/wordprocessingGroup" xmlns:wpi="http://schemas.microsoft.com/office/word/2010/wordprocessingInk" xmlns:wne="http://schemas.microsoft.com/office/word/2006/wordml" xmlns:wps="http://schemas.microsoft.com/office/word/2010/wordprocessingShape" mc:Ignorable="w14 w15 w16se w16cid wp14">
   <w:p>
     <w:pPr>
       <w:pStyle w:val="Header"/>
@@ -13678,7 +13677,7 @@
             </wp:anchor>
           </w:drawing>
         </mc:Choice>
-        <mc:Fallback>
+        <mc:Fallback xmlns:w16="http://schemas.microsoft.com/office/word/2018/wordml" xmlns:w16cex="http://schemas.microsoft.com/office/word/2018/wordml/cex">
           <w:pict>
             <v:line w14:anchorId="1AB58D9F" id="Straight Connector 12" o:spid="_x0000_s1026" style="position:absolute;z-index:251660800;visibility:visible;mso-wrap-style:square;mso-width-percent:0;mso-wrap-distance-left:9pt;mso-wrap-distance-top:0;mso-wrap-distance-right:9pt;mso-wrap-distance-bottom:0;mso-position-horizontal:absolute;mso-position-horizontal-relative:text;mso-position-vertical:absolute;mso-position-vertical-relative:text;mso-width-percent:0;mso-width-relative:margin" from="0,7.35pt" to="477pt,7.35pt" o:gfxdata="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" strokecolor="#ddd8c2 [2894]" strokeweight="2pt"/>
           </w:pict>
@@ -13690,7 +13689,7 @@
 </file>
 
 <file path=word/numbering.xml><?xml version="1.0" encoding="utf-8"?>
-<w:numbering xmlns:wpc="http://schemas.microsoft.com/office/word/2010/wordprocessingCanvas" xmlns:cx="http://schemas.microsoft.com/office/drawing/2014/chartex" xmlns:cx1="http://schemas.microsoft.com/office/drawing/2015/9/8/chartex" xmlns:cx2="http://schemas.microsoft.com/office/drawing/2015/10/21/chartex" xmlns:cx3="http://schemas.microsoft.com/office/drawing/2016/5/9/chartex" xmlns:cx4="http://schemas.microsoft.com/office/drawing/2016/5/10/chartex" xmlns:cx5="http://schemas.microsoft.com/office/drawing/2016/5/11/chartex" xmlns:cx6="http://schemas.microsoft.com/office/drawing/2016/5/12/chartex" xmlns:cx7="http://schemas.microsoft.com/office/drawing/2016/5/13/chartex" xmlns:cx8="http://schemas.microsoft.com/office/drawing/2016/5/14/chartex" xmlns:mc="http://schemas.openxmlformats.org/markup-compatibility/2006" xmlns:aink="http://schemas.microsoft.com/office/drawing/2016/ink" xmlns:am3d="http://schemas.microsoft.com/office/drawing/2017/model3d" xmlns:o="urn:schemas-microsoft-com:office:office" xmlns:r="http://schemas.openxmlformats.org/officeDocument/2006/relationships" xmlns:m="http://schemas.openxmlformats.org/officeDocument/2006/math" xmlns:v="urn:schemas-microsoft-com:vml" xmlns:wp14="http://schemas.microsoft.com/office/word/2010/wordprocessingDrawing" xmlns:wp="http://schemas.openxmlformats.org/drawingml/2006/wordprocessingDrawing" xmlns:w10="urn:schemas-microsoft-com:office:word" xmlns:w="http://schemas.openxmlformats.org/wordprocessingml/2006/main" xmlns:w14="http://schemas.microsoft.com/office/word/2010/wordml" xmlns:w15="http://schemas.microsoft.com/office/word/2012/wordml" xmlns:w16cex="http://schemas.microsoft.com/office/word/2018/wordml/cex" xmlns:w16cid="http://schemas.microsoft.com/office/word/2016/wordml/cid" xmlns:w16="http://schemas.microsoft.com/office/word/2018/wordml" xmlns:w16se="http://schemas.microsoft.com/office/word/2015/wordml/symex" xmlns:wpg="http://schemas.microsoft.com/office/word/2010/wordprocessingGroup" xmlns:wpi="http://schemas.microsoft.com/office/word/2010/wordprocessingInk" xmlns:wne="http://schemas.microsoft.com/office/word/2006/wordml" xmlns:wps="http://schemas.microsoft.com/office/word/2010/wordprocessingShape" mc:Ignorable="w14 w15 w16se w16cid w16 w16cex wp14">
+<w:numbering xmlns:wpc="http://schemas.microsoft.com/office/word/2010/wordprocessingCanvas" xmlns:cx="http://schemas.microsoft.com/office/drawing/2014/chartex" xmlns:cx1="http://schemas.microsoft.com/office/drawing/2015/9/8/chartex" xmlns:cx2="http://schemas.microsoft.com/office/drawing/2015/10/21/chartex" xmlns:cx3="http://schemas.microsoft.com/office/drawing/2016/5/9/chartex" xmlns:cx4="http://schemas.microsoft.com/office/drawing/2016/5/10/chartex" xmlns:cx5="http://schemas.microsoft.com/office/drawing/2016/5/11/chartex" xmlns:cx6="http://schemas.microsoft.com/office/drawing/2016/5/12/chartex" xmlns:cx7="http://schemas.microsoft.com/office/drawing/2016/5/13/chartex" xmlns:cx8="http://schemas.microsoft.com/office/drawing/2016/5/14/chartex" xmlns:mc="http://schemas.openxmlformats.org/markup-compatibility/2006" xmlns:aink="http://schemas.microsoft.com/office/drawing/2016/ink" xmlns:am3d="http://schemas.microsoft.com/office/drawing/2017/model3d" xmlns:o="urn:schemas-microsoft-com:office:office" xmlns:r="http://schemas.openxmlformats.org/officeDocument/2006/relationships" xmlns:m="http://schemas.openxmlformats.org/officeDocument/2006/math" xmlns:v="urn:schemas-microsoft-com:vml" xmlns:wp14="http://schemas.microsoft.com/office/word/2010/wordprocessingDrawing" xmlns:wp="http://schemas.openxmlformats.org/drawingml/2006/wordprocessingDrawing" xmlns:w10="urn:schemas-microsoft-com:office:word" xmlns:w="http://schemas.openxmlformats.org/wordprocessingml/2006/main" xmlns:w14="http://schemas.microsoft.com/office/word/2010/wordml" xmlns:w15="http://schemas.microsoft.com/office/word/2012/wordml" xmlns:w16cid="http://schemas.microsoft.com/office/word/2016/wordml/cid" xmlns:w16se="http://schemas.microsoft.com/office/word/2015/wordml/symex" xmlns:wpg="http://schemas.microsoft.com/office/word/2010/wordprocessingGroup" xmlns:wpi="http://schemas.microsoft.com/office/word/2010/wordprocessingInk" xmlns:wne="http://schemas.microsoft.com/office/word/2006/wordml" xmlns:wps="http://schemas.microsoft.com/office/word/2010/wordprocessingShape" mc:Ignorable="w14 w15 w16se w16cid wp14">
   <w:abstractNum w:abstractNumId="0" w15:restartNumberingAfterBreak="0">
     <w:nsid w:val="017B7710"/>
     <w:multiLevelType w:val="hybridMultilevel"/>
@@ -17376,7 +17375,7 @@
 </file>
 
 <file path=word/people.xml><?xml version="1.0" encoding="utf-8"?>
-<w15:people xmlns:wpc="http://schemas.microsoft.com/office/word/2010/wordprocessingCanvas" xmlns:cx="http://schemas.microsoft.com/office/drawing/2014/chartex" xmlns:cx1="http://schemas.microsoft.com/office/drawing/2015/9/8/chartex" xmlns:cx2="http://schemas.microsoft.com/office/drawing/2015/10/21/chartex" xmlns:cx3="http://schemas.microsoft.com/office/drawing/2016/5/9/chartex" xmlns:cx4="http://schemas.microsoft.com/office/drawing/2016/5/10/chartex" xmlns:cx5="http://schemas.microsoft.com/office/drawing/2016/5/11/chartex" xmlns:cx6="http://schemas.microsoft.com/office/drawing/2016/5/12/chartex" xmlns:cx7="http://schemas.microsoft.com/office/drawing/2016/5/13/chartex" xmlns:cx8="http://schemas.microsoft.com/office/drawing/2016/5/14/chartex" xmlns:mc="http://schemas.openxmlformats.org/markup-compatibility/2006" xmlns:aink="http://schemas.microsoft.com/office/drawing/2016/ink" xmlns:am3d="http://schemas.microsoft.com/office/drawing/2017/model3d" xmlns:o="urn:schemas-microsoft-com:office:office" xmlns:r="http://schemas.openxmlformats.org/officeDocument/2006/relationships" xmlns:m="http://schemas.openxmlformats.org/officeDocument/2006/math" xmlns:v="urn:schemas-microsoft-com:vml" xmlns:wp14="http://schemas.microsoft.com/office/word/2010/wordprocessingDrawing" xmlns:wp="http://schemas.openxmlformats.org/drawingml/2006/wordprocessingDrawing" xmlns:w10="urn:schemas-microsoft-com:office:word" xmlns:w="http://schemas.openxmlformats.org/wordprocessingml/2006/main" xmlns:w14="http://schemas.microsoft.com/office/word/2010/wordml" xmlns:w15="http://schemas.microsoft.com/office/word/2012/wordml" xmlns:w16cex="http://schemas.microsoft.com/office/word/2018/wordml/cex" xmlns:w16cid="http://schemas.microsoft.com/office/word/2016/wordml/cid" xmlns:w16="http://schemas.microsoft.com/office/word/2018/wordml" xmlns:w16se="http://schemas.microsoft.com/office/word/2015/wordml/symex" xmlns:wpg="http://schemas.microsoft.com/office/word/2010/wordprocessingGroup" xmlns:wpi="http://schemas.microsoft.com/office/word/2010/wordprocessingInk" xmlns:wne="http://schemas.microsoft.com/office/word/2006/wordml" xmlns:wps="http://schemas.microsoft.com/office/word/2010/wordprocessingShape" mc:Ignorable="w14 w15 w16se w16cid w16 w16cex wp14">
+<w15:people xmlns:wpc="http://schemas.microsoft.com/office/word/2010/wordprocessingCanvas" xmlns:cx="http://schemas.microsoft.com/office/drawing/2014/chartex" xmlns:cx1="http://schemas.microsoft.com/office/drawing/2015/9/8/chartex" xmlns:cx2="http://schemas.microsoft.com/office/drawing/2015/10/21/chartex" xmlns:cx3="http://schemas.microsoft.com/office/drawing/2016/5/9/chartex" xmlns:cx4="http://schemas.microsoft.com/office/drawing/2016/5/10/chartex" xmlns:cx5="http://schemas.microsoft.com/office/drawing/2016/5/11/chartex" xmlns:cx6="http://schemas.microsoft.com/office/drawing/2016/5/12/chartex" xmlns:cx7="http://schemas.microsoft.com/office/drawing/2016/5/13/chartex" xmlns:cx8="http://schemas.microsoft.com/office/drawing/2016/5/14/chartex" xmlns:mc="http://schemas.openxmlformats.org/markup-compatibility/2006" xmlns:aink="http://schemas.microsoft.com/office/drawing/2016/ink" xmlns:am3d="http://schemas.microsoft.com/office/drawing/2017/model3d" xmlns:o="urn:schemas-microsoft-com:office:office" xmlns:r="http://schemas.openxmlformats.org/officeDocument/2006/relationships" xmlns:m="http://schemas.openxmlformats.org/officeDocument/2006/math" xmlns:v="urn:schemas-microsoft-com:vml" xmlns:wp14="http://schemas.microsoft.com/office/word/2010/wordprocessingDrawing" xmlns:wp="http://schemas.openxmlformats.org/drawingml/2006/wordprocessingDrawing" xmlns:w10="urn:schemas-microsoft-com:office:word" xmlns:w="http://schemas.openxmlformats.org/wordprocessingml/2006/main" xmlns:w14="http://schemas.microsoft.com/office/word/2010/wordml" xmlns:w15="http://schemas.microsoft.com/office/word/2012/wordml" xmlns:w16cid="http://schemas.microsoft.com/office/word/2016/wordml/cid" xmlns:w16se="http://schemas.microsoft.com/office/word/2015/wordml/symex" xmlns:wpg="http://schemas.microsoft.com/office/word/2010/wordprocessingGroup" xmlns:wpi="http://schemas.microsoft.com/office/word/2010/wordprocessingInk" xmlns:wne="http://schemas.microsoft.com/office/word/2006/wordml" xmlns:wps="http://schemas.microsoft.com/office/word/2010/wordprocessingShape" mc:Ignorable="w14 w15 w16se w16cid wp14">
   <w15:person w15:author="Riyas Kattukandan - I21301">
     <w15:presenceInfo w15:providerId="AD" w15:userId="S::riyas.kattukandan@microchip.com::b82db7bd-41b3-47e1-b02b-03d41f574654"/>
   </w15:person>
@@ -17384,7 +17383,7 @@
 </file>
 
 <file path=word/styles.xml><?xml version="1.0" encoding="utf-8"?>
-<w:styles xmlns:mc="http://schemas.openxmlformats.org/markup-compatibility/2006" xmlns:r="http://schemas.openxmlformats.org/officeDocument/2006/relationships" xmlns:w="http://schemas.openxmlformats.org/wordprocessingml/2006/main" xmlns:w14="http://schemas.microsoft.com/office/word/2010/wordml" xmlns:w15="http://schemas.microsoft.com/office/word/2012/wordml" xmlns:w16cex="http://schemas.microsoft.com/office/word/2018/wordml/cex" xmlns:w16cid="http://schemas.microsoft.com/office/word/2016/wordml/cid" xmlns:w16="http://schemas.microsoft.com/office/word/2018/wordml" xmlns:w16se="http://schemas.microsoft.com/office/word/2015/wordml/symex" mc:Ignorable="w14 w15 w16se w16cid w16 w16cex">
+<w:styles xmlns:mc="http://schemas.openxmlformats.org/markup-compatibility/2006" xmlns:r="http://schemas.openxmlformats.org/officeDocument/2006/relationships" xmlns:w="http://schemas.openxmlformats.org/wordprocessingml/2006/main" xmlns:w14="http://schemas.microsoft.com/office/word/2010/wordml" xmlns:w15="http://schemas.microsoft.com/office/word/2012/wordml" xmlns:w16cid="http://schemas.microsoft.com/office/word/2016/wordml/cid" xmlns:w16se="http://schemas.microsoft.com/office/word/2015/wordml/symex" mc:Ignorable="w14 w15 w16se w16cid">
   <w:docDefaults>
     <w:rPrDefault>
       <w:rPr>
@@ -18000,6 +17999,7 @@
   <w:style w:type="character" w:default="1" w:styleId="DefaultParagraphFont">
     <w:name w:val="Default Paragraph Font"/>
     <w:uiPriority w:val="1"/>
+    <w:semiHidden/>
     <w:unhideWhenUsed/>
   </w:style>
   <w:style w:type="table" w:default="1" w:styleId="TableNormal">
@@ -20792,7 +20792,12 @@
 </file>
 
 <file path=customXml/item1.xml><?xml version="1.0" encoding="utf-8"?>
-<b:Sources xmlns:b="http://schemas.openxmlformats.org/officeDocument/2006/bibliography" xmlns="http://schemas.openxmlformats.org/officeDocument/2006/bibliography" SelectedStyle="\APA.XSL" StyleName="APA"/>
+<?mso-contentType ?>
+<FormTemplates xmlns="http://schemas.microsoft.com/sharepoint/v3/contenttype/forms">
+  <Display>DocumentLibraryForm</Display>
+  <Edit>DocumentLibraryForm</Edit>
+  <New>DocumentLibraryForm</New>
+</FormTemplates>
 </file>
 
 <file path=customXml/item2.xml><?xml version="1.0" encoding="utf-8"?>
@@ -21007,12 +21012,7 @@
 </file>
 
 <file path=customXml/item3.xml><?xml version="1.0" encoding="utf-8"?>
-<?mso-contentType ?>
-<FormTemplates xmlns="http://schemas.microsoft.com/sharepoint/v3/contenttype/forms">
-  <Display>DocumentLibraryForm</Display>
-  <Edit>DocumentLibraryForm</Edit>
-  <New>DocumentLibraryForm</New>
-</FormTemplates>
+<b:Sources xmlns:b="http://schemas.openxmlformats.org/officeDocument/2006/bibliography" xmlns="http://schemas.openxmlformats.org/officeDocument/2006/bibliography" SelectedStyle="\APA.XSL" StyleName="APA"/>
 </file>
 
 <file path=customXml/item4.xml><?xml version="1.0" encoding="utf-8"?>
@@ -21022,9 +21022,9 @@
 </file>
 
 <file path=customXml/itemProps1.xml><?xml version="1.0" encoding="utf-8"?>
-<ds:datastoreItem xmlns:ds="http://schemas.openxmlformats.org/officeDocument/2006/customXml" ds:itemID="{C63F4775-8621-4B6E-A9AA-41E1D7F5D40E}">
+<ds:datastoreItem xmlns:ds="http://schemas.openxmlformats.org/officeDocument/2006/customXml" ds:itemID="{55B3DC2A-E1A9-4B2B-AA77-0D2A49BEBDF9}">
   <ds:schemaRefs>
-    <ds:schemaRef ds:uri="http://schemas.openxmlformats.org/officeDocument/2006/bibliography"/>
+    <ds:schemaRef ds:uri="http://schemas.microsoft.com/sharepoint/v3/contenttype/forms"/>
   </ds:schemaRefs>
 </ds:datastoreItem>
 </file>
@@ -21049,9 +21049,9 @@
 </file>
 
 <file path=customXml/itemProps3.xml><?xml version="1.0" encoding="utf-8"?>
-<ds:datastoreItem xmlns:ds="http://schemas.openxmlformats.org/officeDocument/2006/customXml" ds:itemID="{55B3DC2A-E1A9-4B2B-AA77-0D2A49BEBDF9}">
+<ds:datastoreItem xmlns:ds="http://schemas.openxmlformats.org/officeDocument/2006/customXml" ds:itemID="{C63F4775-8621-4B6E-A9AA-41E1D7F5D40E}">
   <ds:schemaRefs>
-    <ds:schemaRef ds:uri="http://schemas.microsoft.com/sharepoint/v3/contenttype/forms"/>
+    <ds:schemaRef ds:uri="http://schemas.openxmlformats.org/officeDocument/2006/bibliography"/>
   </ds:schemaRefs>
 </ds:datastoreItem>
 </file>

</xml_diff>

<commit_message>
Updated code in adc.c for positions 4 and 5. Set ifdef for PCT_monitorandwait function.
</commit_message>
<xml_diff>
--- a/Docs/sink demo/PSFSINK Demo-Design doc.docx
+++ b/Docs/sink demo/PSFSINK Demo-Design doc.docx
@@ -4953,7 +4953,21 @@
         <w:rPr>
           <w:lang w:val="en-GB"/>
         </w:rPr>
-        <w:t>Scope of this document is the low level design details of PSF SINK demo firmware</w:t>
+        <w:t xml:space="preserve">Scope of this document is the </w:t>
+      </w:r>
+      <w:proofErr w:type="gramStart"/>
+      <w:r>
+        <w:rPr>
+          <w:lang w:val="en-GB"/>
+        </w:rPr>
+        <w:t>low level</w:t>
+      </w:r>
+      <w:proofErr w:type="gramEnd"/>
+      <w:r>
+        <w:rPr>
+          <w:lang w:val="en-GB"/>
+        </w:rPr>
+        <w:t xml:space="preserve"> design details of PSF SINK demo firmware</w:t>
       </w:r>
     </w:p>
     <w:p>
@@ -5015,7 +5029,21 @@
         <w:rPr>
           <w:lang w:val="en-GB"/>
         </w:rPr>
-        <w:t>&lt;List down the document references, if any referred in this document&gt;</w:t>
+        <w:t xml:space="preserve">&lt;List down the document </w:t>
+      </w:r>
+      <w:proofErr w:type="gramStart"/>
+      <w:r>
+        <w:rPr>
+          <w:lang w:val="en-GB"/>
+        </w:rPr>
+        <w:t>references, if</w:t>
+      </w:r>
+      <w:proofErr w:type="gramEnd"/>
+      <w:r>
+        <w:rPr>
+          <w:lang w:val="en-GB"/>
+        </w:rPr>
+        <w:t xml:space="preserve"> any referred in this document&gt;</w:t>
       </w:r>
     </w:p>
     <w:p>
@@ -5668,7 +5696,21 @@
               <w:rPr>
                 <w:lang w:val="en-GB"/>
               </w:rPr>
-              <w:t>Software units are items that can’t be split into sub-items</w:t>
+              <w:t xml:space="preserve">Software units are items that </w:t>
+            </w:r>
+            <w:proofErr w:type="gramStart"/>
+            <w:r>
+              <w:rPr>
+                <w:lang w:val="en-GB"/>
+              </w:rPr>
+              <w:t>can’t</w:t>
+            </w:r>
+            <w:proofErr w:type="gramEnd"/>
+            <w:r>
+              <w:rPr>
+                <w:lang w:val="en-GB"/>
+              </w:rPr>
+              <w:t xml:space="preserve"> be split into sub-items</w:t>
             </w:r>
           </w:p>
         </w:tc>
@@ -5726,7 +5768,21 @@
         <w:rPr>
           <w:lang w:val="en-GB"/>
         </w:rPr>
-        <w:t>It is a PSF SINK  application example that helps the customers to start evaluate their requirements with pre-built binaries</w:t>
+        <w:t xml:space="preserve">It is a PSF </w:t>
+      </w:r>
+      <w:proofErr w:type="gramStart"/>
+      <w:r>
+        <w:rPr>
+          <w:lang w:val="en-GB"/>
+        </w:rPr>
+        <w:t>SINK  application</w:t>
+      </w:r>
+      <w:proofErr w:type="gramEnd"/>
+      <w:r>
+        <w:rPr>
+          <w:lang w:val="en-GB"/>
+        </w:rPr>
+        <w:t xml:space="preserve"> example that helps the customers to start evaluate their requirements with pre-built binaries</w:t>
       </w:r>
       <w:r>
         <w:rPr>
@@ -7829,11 +7885,19 @@
         </w:rPr>
         <w:t>(</w:t>
       </w:r>
+      <w:proofErr w:type="gramStart"/>
       <w:r>
         <w:rPr>
           <w:lang w:val="en-GB"/>
         </w:rPr>
-        <w:t xml:space="preserve">Ref:- </w:t>
+        <w:t>Ref:-</w:t>
+      </w:r>
+      <w:proofErr w:type="gramEnd"/>
+      <w:r>
+        <w:rPr>
+          <w:lang w:val="en-GB"/>
+        </w:rPr>
+        <w:t xml:space="preserve"> </w:t>
       </w:r>
       <w:bookmarkStart w:id="114" w:name="_Toc47594195"/>
       <w:r>
@@ -8566,7 +8630,25 @@
           <w:bCs/>
           <w:lang w:val="en-GB"/>
         </w:rPr>
-        <w:t>set pdo [position] [value]</w:t>
+        <w:t xml:space="preserve">set </w:t>
+      </w:r>
+      <w:proofErr w:type="spellStart"/>
+      <w:r>
+        <w:rPr>
+          <w:b/>
+          <w:bCs/>
+          <w:lang w:val="en-GB"/>
+        </w:rPr>
+        <w:t>pdo</w:t>
+      </w:r>
+      <w:proofErr w:type="spellEnd"/>
+      <w:r>
+        <w:rPr>
+          <w:b/>
+          <w:bCs/>
+          <w:lang w:val="en-GB"/>
+        </w:rPr>
+        <w:t xml:space="preserve"> [position] [value]</w:t>
       </w:r>
       <w:r>
         <w:rPr>
@@ -9090,7 +9172,21 @@
         <w:rPr>
           <w:lang w:val="en-GB"/>
         </w:rPr>
-        <w:t xml:space="preserve"> print 1000 characters, let it write 32 character in one cycle. In order to achieve this either implement interrupt write method or a separate write management for PCT.</w:t>
+        <w:t xml:space="preserve"> print 1000 characters, let it write 32 character in one cycle. </w:t>
+      </w:r>
+      <w:proofErr w:type="gramStart"/>
+      <w:r>
+        <w:rPr>
+          <w:lang w:val="en-GB"/>
+        </w:rPr>
+        <w:t>In order to</w:t>
+      </w:r>
+      <w:proofErr w:type="gramEnd"/>
+      <w:r>
+        <w:rPr>
+          <w:lang w:val="en-GB"/>
+        </w:rPr>
+        <w:t xml:space="preserve"> achieve this either implement interrupt write method or a separate write management for PCT.</w:t>
       </w:r>
       <w:r>
         <w:rPr>
@@ -9147,12 +9243,23 @@
           <w:u w:val="single"/>
           <w:lang w:val="en-GB"/>
         </w:rPr>
-        <w:t>set pdo</w:t>
-      </w:r>
-      <w:r>
-        <w:rPr>
+        <w:t xml:space="preserve">set </w:t>
+      </w:r>
+      <w:proofErr w:type="spellStart"/>
+      <w:r>
+        <w:rPr>
+          <w:b/>
+          <w:bCs/>
+          <w:u w:val="single"/>
           <w:lang w:val="en-GB"/>
         </w:rPr>
+        <w:t>pdo</w:t>
+      </w:r>
+      <w:proofErr w:type="spellEnd"/>
+      <w:r>
+        <w:rPr>
+          <w:lang w:val="en-GB"/>
+        </w:rPr>
         <w:t xml:space="preserve"> command, user must give the value of PDO as ((((voltage)/50) &lt;&lt; 10) | ((current)/10)</w:t>
       </w:r>
       <w:r>
@@ -9177,16 +9284,40 @@
         <w:rPr>
           <w:lang w:val="en-GB"/>
         </w:rPr>
-        <w:t xml:space="preserve"> For the PDO (15000U,3000U), the pdo value to be given is 4B12C.</w:t>
-      </w:r>
-    </w:p>
-    <w:p>
-      <w:pPr>
-        <w:ind w:left="270"/>
+        <w:t xml:space="preserve"> For the PDO (15000U,3000U), the </w:t>
+      </w:r>
+      <w:proofErr w:type="spellStart"/>
+      <w:r>
         <w:rPr>
           <w:lang w:val="en-GB"/>
         </w:rPr>
-      </w:pPr>
+        <w:t>pdo</w:t>
+      </w:r>
+      <w:proofErr w:type="spellEnd"/>
+      <w:r>
+        <w:rPr>
+          <w:lang w:val="en-GB"/>
+        </w:rPr>
+        <w:t xml:space="preserve"> value to be given is 4B12C.</w:t>
+      </w:r>
+    </w:p>
+    <w:p>
+      <w:pPr>
+        <w:pStyle w:val="ListParagraph"/>
+        <w:numPr>
+          <w:ilvl w:val="0"/>
+          <w:numId w:val="40"/>
+        </w:numPr>
+        <w:rPr>
+          <w:lang w:val="en-GB"/>
+        </w:rPr>
+      </w:pPr>
+      <w:r>
+        <w:rPr>
+          <w:lang w:val="en-GB"/>
+        </w:rPr>
+        <w:t>Program the EVB by setting the Rotor Knob position to position 4 (considering the positions start from 0) as that is the default position.</w:t>
+      </w:r>
     </w:p>
     <w:p>
       <w:pPr>
@@ -11792,7 +11923,6 @@
       <w:bookmarkEnd w:id="449"/>
       <w:bookmarkEnd w:id="450"/>
       <w:r>
-        <w:lastRenderedPageBreak/>
         <w:t>Interfaces</w:t>
       </w:r>
       <w:bookmarkEnd w:id="451"/>
@@ -12048,12 +12178,20 @@
         <w:rPr>
           <w:lang w:val="en-GB"/>
         </w:rPr>
-        <w:t>All the interfacing modules has been completed by design team itself, the config values are updated in requirement doc[</w:t>
-      </w:r>
+        <w:t xml:space="preserve">All the interfacing modules has been completed by design team itself, the config values are updated in requirement </w:t>
+      </w:r>
+      <w:proofErr w:type="gramStart"/>
       <w:r>
         <w:rPr>
           <w:lang w:val="en-GB"/>
         </w:rPr>
+        <w:t>doc[</w:t>
+      </w:r>
+      <w:proofErr w:type="gramEnd"/>
+      <w:r>
+        <w:rPr>
+          <w:lang w:val="en-GB"/>
+        </w:rPr>
         <w:t>Miscellaneous Requirements</w:t>
       </w:r>
       <w:r>
@@ -12062,34 +12200,6 @@
         </w:rPr>
         <w:t>]</w:t>
       </w:r>
-    </w:p>
-    <w:p>
-      <w:pPr>
-        <w:rPr>
-          <w:lang w:val="en-GB"/>
-        </w:rPr>
-      </w:pPr>
-    </w:p>
-    <w:p>
-      <w:pPr>
-        <w:rPr>
-          <w:lang w:val="en-GB"/>
-        </w:rPr>
-      </w:pPr>
-    </w:p>
-    <w:p>
-      <w:pPr>
-        <w:rPr>
-          <w:lang w:val="en-GB"/>
-        </w:rPr>
-      </w:pPr>
-    </w:p>
-    <w:p>
-      <w:pPr>
-        <w:rPr>
-          <w:lang w:val="en-GB"/>
-        </w:rPr>
-      </w:pPr>
     </w:p>
     <w:p>
       <w:pPr>
@@ -13269,8 +13379,12 @@
       </w:pPr>
     </w:p>
     <w:sectPr>
-      <w:headerReference w:type="default" r:id="rId24"/>
-      <w:footerReference w:type="default" r:id="rId25"/>
+      <w:headerReference w:type="even" r:id="rId24"/>
+      <w:headerReference w:type="default" r:id="rId25"/>
+      <w:footerReference w:type="even" r:id="rId26"/>
+      <w:footerReference w:type="default" r:id="rId27"/>
+      <w:headerReference w:type="first" r:id="rId28"/>
+      <w:footerReference w:type="first" r:id="rId29"/>
       <w:pgSz w:w="11907" w:h="16839" w:code="9"/>
       <w:pgMar w:top="1440" w:right="1017" w:bottom="1440" w:left="1170" w:header="720" w:footer="720" w:gutter="0"/>
       <w:cols w:space="720"/>
@@ -13441,6 +13555,16 @@
 </file>
 
 <file path=word/footer1.xml><?xml version="1.0" encoding="utf-8"?>
+<w:ftr xmlns:wpc="http://schemas.microsoft.com/office/word/2010/wordprocessingCanvas" xmlns:cx="http://schemas.microsoft.com/office/drawing/2014/chartex" xmlns:cx1="http://schemas.microsoft.com/office/drawing/2015/9/8/chartex" xmlns:cx2="http://schemas.microsoft.com/office/drawing/2015/10/21/chartex" xmlns:cx3="http://schemas.microsoft.com/office/drawing/2016/5/9/chartex" xmlns:cx4="http://schemas.microsoft.com/office/drawing/2016/5/10/chartex" xmlns:cx5="http://schemas.microsoft.com/office/drawing/2016/5/11/chartex" xmlns:cx6="http://schemas.microsoft.com/office/drawing/2016/5/12/chartex" xmlns:cx7="http://schemas.microsoft.com/office/drawing/2016/5/13/chartex" xmlns:cx8="http://schemas.microsoft.com/office/drawing/2016/5/14/chartex" xmlns:mc="http://schemas.openxmlformats.org/markup-compatibility/2006" xmlns:aink="http://schemas.microsoft.com/office/drawing/2016/ink" xmlns:am3d="http://schemas.microsoft.com/office/drawing/2017/model3d" xmlns:o="urn:schemas-microsoft-com:office:office" xmlns:r="http://schemas.openxmlformats.org/officeDocument/2006/relationships" xmlns:m="http://schemas.openxmlformats.org/officeDocument/2006/math" xmlns:v="urn:schemas-microsoft-com:vml" xmlns:wp14="http://schemas.microsoft.com/office/word/2010/wordprocessingDrawing" xmlns:wp="http://schemas.openxmlformats.org/drawingml/2006/wordprocessingDrawing" xmlns:w10="urn:schemas-microsoft-com:office:word" xmlns:w="http://schemas.openxmlformats.org/wordprocessingml/2006/main" xmlns:w14="http://schemas.microsoft.com/office/word/2010/wordml" xmlns:w15="http://schemas.microsoft.com/office/word/2012/wordml" xmlns:w16cex="http://schemas.microsoft.com/office/word/2018/wordml/cex" xmlns:w16cid="http://schemas.microsoft.com/office/word/2016/wordml/cid" xmlns:w16="http://schemas.microsoft.com/office/word/2018/wordml" xmlns:w16se="http://schemas.microsoft.com/office/word/2015/wordml/symex" xmlns:wpg="http://schemas.microsoft.com/office/word/2010/wordprocessingGroup" xmlns:wpi="http://schemas.microsoft.com/office/word/2010/wordprocessingInk" xmlns:wne="http://schemas.microsoft.com/office/word/2006/wordml" xmlns:wps="http://schemas.microsoft.com/office/word/2010/wordprocessingShape" mc:Ignorable="w14 w15 w16se w16cid w16 w16cex wp14">
+  <w:p>
+    <w:pPr>
+      <w:pStyle w:val="Footer"/>
+    </w:pPr>
+  </w:p>
+</w:ftr>
+</file>
+
+<file path=word/footer2.xml><?xml version="1.0" encoding="utf-8"?>
 <w:ftr xmlns:wpc="http://schemas.microsoft.com/office/word/2010/wordprocessingCanvas" xmlns:cx="http://schemas.microsoft.com/office/drawing/2014/chartex" xmlns:cx1="http://schemas.microsoft.com/office/drawing/2015/9/8/chartex" xmlns:cx2="http://schemas.microsoft.com/office/drawing/2015/10/21/chartex" xmlns:cx3="http://schemas.microsoft.com/office/drawing/2016/5/9/chartex" xmlns:cx4="http://schemas.microsoft.com/office/drawing/2016/5/10/chartex" xmlns:cx5="http://schemas.microsoft.com/office/drawing/2016/5/11/chartex" xmlns:cx6="http://schemas.microsoft.com/office/drawing/2016/5/12/chartex" xmlns:cx7="http://schemas.microsoft.com/office/drawing/2016/5/13/chartex" xmlns:cx8="http://schemas.microsoft.com/office/drawing/2016/5/14/chartex" xmlns:mc="http://schemas.openxmlformats.org/markup-compatibility/2006" xmlns:aink="http://schemas.microsoft.com/office/drawing/2016/ink" xmlns:am3d="http://schemas.microsoft.com/office/drawing/2017/model3d" xmlns:o="urn:schemas-microsoft-com:office:office" xmlns:r="http://schemas.openxmlformats.org/officeDocument/2006/relationships" xmlns:m="http://schemas.openxmlformats.org/officeDocument/2006/math" xmlns:v="urn:schemas-microsoft-com:vml" xmlns:wp14="http://schemas.microsoft.com/office/word/2010/wordprocessingDrawing" xmlns:wp="http://schemas.openxmlformats.org/drawingml/2006/wordprocessingDrawing" xmlns:w10="urn:schemas-microsoft-com:office:word" xmlns:w="http://schemas.openxmlformats.org/wordprocessingml/2006/main" xmlns:w14="http://schemas.microsoft.com/office/word/2010/wordml" xmlns:w15="http://schemas.microsoft.com/office/word/2012/wordml" xmlns:w16cex="http://schemas.microsoft.com/office/word/2018/wordml/cex" xmlns:w16cid="http://schemas.microsoft.com/office/word/2016/wordml/cid" xmlns:w16="http://schemas.microsoft.com/office/word/2018/wordml" xmlns:w16se="http://schemas.microsoft.com/office/word/2015/wordml/symex" xmlns:wpg="http://schemas.microsoft.com/office/word/2010/wordprocessingGroup" xmlns:wpi="http://schemas.microsoft.com/office/word/2010/wordprocessingInk" xmlns:wne="http://schemas.microsoft.com/office/word/2006/wordml" xmlns:wps="http://schemas.microsoft.com/office/word/2010/wordprocessingShape" mc:Ignorable="w14 w15 w16se w16cid w16 w16cex wp14">
   <w:tbl>
     <w:tblPr>
@@ -13721,6 +13845,16 @@
 </w:ftr>
 </file>
 
+<file path=word/footer3.xml><?xml version="1.0" encoding="utf-8"?>
+<w:ftr xmlns:wpc="http://schemas.microsoft.com/office/word/2010/wordprocessingCanvas" xmlns:cx="http://schemas.microsoft.com/office/drawing/2014/chartex" xmlns:cx1="http://schemas.microsoft.com/office/drawing/2015/9/8/chartex" xmlns:cx2="http://schemas.microsoft.com/office/drawing/2015/10/21/chartex" xmlns:cx3="http://schemas.microsoft.com/office/drawing/2016/5/9/chartex" xmlns:cx4="http://schemas.microsoft.com/office/drawing/2016/5/10/chartex" xmlns:cx5="http://schemas.microsoft.com/office/drawing/2016/5/11/chartex" xmlns:cx6="http://schemas.microsoft.com/office/drawing/2016/5/12/chartex" xmlns:cx7="http://schemas.microsoft.com/office/drawing/2016/5/13/chartex" xmlns:cx8="http://schemas.microsoft.com/office/drawing/2016/5/14/chartex" xmlns:mc="http://schemas.openxmlformats.org/markup-compatibility/2006" xmlns:aink="http://schemas.microsoft.com/office/drawing/2016/ink" xmlns:am3d="http://schemas.microsoft.com/office/drawing/2017/model3d" xmlns:o="urn:schemas-microsoft-com:office:office" xmlns:r="http://schemas.openxmlformats.org/officeDocument/2006/relationships" xmlns:m="http://schemas.openxmlformats.org/officeDocument/2006/math" xmlns:v="urn:schemas-microsoft-com:vml" xmlns:wp14="http://schemas.microsoft.com/office/word/2010/wordprocessingDrawing" xmlns:wp="http://schemas.openxmlformats.org/drawingml/2006/wordprocessingDrawing" xmlns:w10="urn:schemas-microsoft-com:office:word" xmlns:w="http://schemas.openxmlformats.org/wordprocessingml/2006/main" xmlns:w14="http://schemas.microsoft.com/office/word/2010/wordml" xmlns:w15="http://schemas.microsoft.com/office/word/2012/wordml" xmlns:w16cex="http://schemas.microsoft.com/office/word/2018/wordml/cex" xmlns:w16cid="http://schemas.microsoft.com/office/word/2016/wordml/cid" xmlns:w16="http://schemas.microsoft.com/office/word/2018/wordml" xmlns:w16se="http://schemas.microsoft.com/office/word/2015/wordml/symex" xmlns:wpg="http://schemas.microsoft.com/office/word/2010/wordprocessingGroup" xmlns:wpi="http://schemas.microsoft.com/office/word/2010/wordprocessingInk" xmlns:wne="http://schemas.microsoft.com/office/word/2006/wordml" xmlns:wps="http://schemas.microsoft.com/office/word/2010/wordprocessingShape" mc:Ignorable="w14 w15 w16se w16cid w16 w16cex wp14">
+  <w:p>
+    <w:pPr>
+      <w:pStyle w:val="Footer"/>
+    </w:pPr>
+  </w:p>
+</w:ftr>
+</file>
+
 <file path=word/footnotes.xml><?xml version="1.0" encoding="utf-8"?>
 <w:footnotes xmlns:wpc="http://schemas.microsoft.com/office/word/2010/wordprocessingCanvas" xmlns:cx="http://schemas.microsoft.com/office/drawing/2014/chartex" xmlns:cx1="http://schemas.microsoft.com/office/drawing/2015/9/8/chartex" xmlns:cx2="http://schemas.microsoft.com/office/drawing/2015/10/21/chartex" xmlns:cx3="http://schemas.microsoft.com/office/drawing/2016/5/9/chartex" xmlns:cx4="http://schemas.microsoft.com/office/drawing/2016/5/10/chartex" xmlns:cx5="http://schemas.microsoft.com/office/drawing/2016/5/11/chartex" xmlns:cx6="http://schemas.microsoft.com/office/drawing/2016/5/12/chartex" xmlns:cx7="http://schemas.microsoft.com/office/drawing/2016/5/13/chartex" xmlns:cx8="http://schemas.microsoft.com/office/drawing/2016/5/14/chartex" xmlns:mc="http://schemas.openxmlformats.org/markup-compatibility/2006" xmlns:aink="http://schemas.microsoft.com/office/drawing/2016/ink" xmlns:am3d="http://schemas.microsoft.com/office/drawing/2017/model3d" xmlns:o="urn:schemas-microsoft-com:office:office" xmlns:r="http://schemas.openxmlformats.org/officeDocument/2006/relationships" xmlns:m="http://schemas.openxmlformats.org/officeDocument/2006/math" xmlns:v="urn:schemas-microsoft-com:vml" xmlns:wp14="http://schemas.microsoft.com/office/word/2010/wordprocessingDrawing" xmlns:wp="http://schemas.openxmlformats.org/drawingml/2006/wordprocessingDrawing" xmlns:w10="urn:schemas-microsoft-com:office:word" xmlns:w="http://schemas.openxmlformats.org/wordprocessingml/2006/main" xmlns:w14="http://schemas.microsoft.com/office/word/2010/wordml" xmlns:w15="http://schemas.microsoft.com/office/word/2012/wordml" xmlns:w16cex="http://schemas.microsoft.com/office/word/2018/wordml/cex" xmlns:w16cid="http://schemas.microsoft.com/office/word/2016/wordml/cid" xmlns:w16="http://schemas.microsoft.com/office/word/2018/wordml" xmlns:w16se="http://schemas.microsoft.com/office/word/2015/wordml/symex" xmlns:wpg="http://schemas.microsoft.com/office/word/2010/wordprocessingGroup" xmlns:wpi="http://schemas.microsoft.com/office/word/2010/wordprocessingInk" xmlns:wne="http://schemas.microsoft.com/office/word/2006/wordml" xmlns:wps="http://schemas.microsoft.com/office/word/2010/wordprocessingShape" mc:Ignorable="w14 w15 w16se w16cid w16 w16cex wp14">
   <w:footnote w:type="separator" w:id="-1">
@@ -13741,6 +13875,16 @@
 </file>
 
 <file path=word/header1.xml><?xml version="1.0" encoding="utf-8"?>
+<w:hdr xmlns:wpc="http://schemas.microsoft.com/office/word/2010/wordprocessingCanvas" xmlns:cx="http://schemas.microsoft.com/office/drawing/2014/chartex" xmlns:cx1="http://schemas.microsoft.com/office/drawing/2015/9/8/chartex" xmlns:cx2="http://schemas.microsoft.com/office/drawing/2015/10/21/chartex" xmlns:cx3="http://schemas.microsoft.com/office/drawing/2016/5/9/chartex" xmlns:cx4="http://schemas.microsoft.com/office/drawing/2016/5/10/chartex" xmlns:cx5="http://schemas.microsoft.com/office/drawing/2016/5/11/chartex" xmlns:cx6="http://schemas.microsoft.com/office/drawing/2016/5/12/chartex" xmlns:cx7="http://schemas.microsoft.com/office/drawing/2016/5/13/chartex" xmlns:cx8="http://schemas.microsoft.com/office/drawing/2016/5/14/chartex" xmlns:mc="http://schemas.openxmlformats.org/markup-compatibility/2006" xmlns:aink="http://schemas.microsoft.com/office/drawing/2016/ink" xmlns:am3d="http://schemas.microsoft.com/office/drawing/2017/model3d" xmlns:o="urn:schemas-microsoft-com:office:office" xmlns:r="http://schemas.openxmlformats.org/officeDocument/2006/relationships" xmlns:m="http://schemas.openxmlformats.org/officeDocument/2006/math" xmlns:v="urn:schemas-microsoft-com:vml" xmlns:wp14="http://schemas.microsoft.com/office/word/2010/wordprocessingDrawing" xmlns:wp="http://schemas.openxmlformats.org/drawingml/2006/wordprocessingDrawing" xmlns:w10="urn:schemas-microsoft-com:office:word" xmlns:w="http://schemas.openxmlformats.org/wordprocessingml/2006/main" xmlns:w14="http://schemas.microsoft.com/office/word/2010/wordml" xmlns:w15="http://schemas.microsoft.com/office/word/2012/wordml" xmlns:w16cex="http://schemas.microsoft.com/office/word/2018/wordml/cex" xmlns:w16cid="http://schemas.microsoft.com/office/word/2016/wordml/cid" xmlns:w16="http://schemas.microsoft.com/office/word/2018/wordml" xmlns:w16se="http://schemas.microsoft.com/office/word/2015/wordml/symex" xmlns:wpg="http://schemas.microsoft.com/office/word/2010/wordprocessingGroup" xmlns:wpi="http://schemas.microsoft.com/office/word/2010/wordprocessingInk" xmlns:wne="http://schemas.microsoft.com/office/word/2006/wordml" xmlns:wps="http://schemas.microsoft.com/office/word/2010/wordprocessingShape" mc:Ignorable="w14 w15 w16se w16cid w16 w16cex wp14">
+  <w:p>
+    <w:pPr>
+      <w:pStyle w:val="Header"/>
+    </w:pPr>
+  </w:p>
+</w:hdr>
+</file>
+
+<file path=word/header2.xml><?xml version="1.0" encoding="utf-8"?>
 <w:hdr xmlns:wpc="http://schemas.microsoft.com/office/word/2010/wordprocessingCanvas" xmlns:cx="http://schemas.microsoft.com/office/drawing/2014/chartex" xmlns:cx1="http://schemas.microsoft.com/office/drawing/2015/9/8/chartex" xmlns:cx2="http://schemas.microsoft.com/office/drawing/2015/10/21/chartex" xmlns:cx3="http://schemas.microsoft.com/office/drawing/2016/5/9/chartex" xmlns:cx4="http://schemas.microsoft.com/office/drawing/2016/5/10/chartex" xmlns:cx5="http://schemas.microsoft.com/office/drawing/2016/5/11/chartex" xmlns:cx6="http://schemas.microsoft.com/office/drawing/2016/5/12/chartex" xmlns:cx7="http://schemas.microsoft.com/office/drawing/2016/5/13/chartex" xmlns:cx8="http://schemas.microsoft.com/office/drawing/2016/5/14/chartex" xmlns:mc="http://schemas.openxmlformats.org/markup-compatibility/2006" xmlns:aink="http://schemas.microsoft.com/office/drawing/2016/ink" xmlns:am3d="http://schemas.microsoft.com/office/drawing/2017/model3d" xmlns:o="urn:schemas-microsoft-com:office:office" xmlns:r="http://schemas.openxmlformats.org/officeDocument/2006/relationships" xmlns:m="http://schemas.openxmlformats.org/officeDocument/2006/math" xmlns:v="urn:schemas-microsoft-com:vml" xmlns:wp14="http://schemas.microsoft.com/office/word/2010/wordprocessingDrawing" xmlns:wp="http://schemas.openxmlformats.org/drawingml/2006/wordprocessingDrawing" xmlns:w10="urn:schemas-microsoft-com:office:word" xmlns:w="http://schemas.openxmlformats.org/wordprocessingml/2006/main" xmlns:w14="http://schemas.microsoft.com/office/word/2010/wordml" xmlns:w15="http://schemas.microsoft.com/office/word/2012/wordml" xmlns:w16cex="http://schemas.microsoft.com/office/word/2018/wordml/cex" xmlns:w16cid="http://schemas.microsoft.com/office/word/2016/wordml/cid" xmlns:w16="http://schemas.microsoft.com/office/word/2018/wordml" xmlns:w16se="http://schemas.microsoft.com/office/word/2015/wordml/symex" xmlns:wpg="http://schemas.microsoft.com/office/word/2010/wordprocessingGroup" xmlns:wpi="http://schemas.microsoft.com/office/word/2010/wordprocessingInk" xmlns:wne="http://schemas.microsoft.com/office/word/2006/wordml" xmlns:wps="http://schemas.microsoft.com/office/word/2010/wordprocessingShape" mc:Ignorable="w14 w15 w16se w16cid w16 w16cex wp14">
   <w:p>
     <w:pPr>
@@ -13805,7 +13949,16 @@
       <w:tab/>
     </w:r>
     <w:r>
-      <w:t>PSF SINK Demo</w:t>
+      <w:t xml:space="preserve">PSF </w:t>
+    </w:r>
+    <w:r>
+      <w:t>AE</w:t>
+    </w:r>
+    <w:r>
+      <w:t>-</w:t>
+    </w:r>
+    <w:r>
+      <w:t>SINK Demo</w:t>
     </w:r>
     <w:r>
       <w:rPr>
@@ -13895,6 +14048,16 @@
         </mc:Fallback>
       </mc:AlternateContent>
     </w:r>
+  </w:p>
+</w:hdr>
+</file>
+
+<file path=word/header3.xml><?xml version="1.0" encoding="utf-8"?>
+<w:hdr xmlns:wpc="http://schemas.microsoft.com/office/word/2010/wordprocessingCanvas" xmlns:cx="http://schemas.microsoft.com/office/drawing/2014/chartex" xmlns:cx1="http://schemas.microsoft.com/office/drawing/2015/9/8/chartex" xmlns:cx2="http://schemas.microsoft.com/office/drawing/2015/10/21/chartex" xmlns:cx3="http://schemas.microsoft.com/office/drawing/2016/5/9/chartex" xmlns:cx4="http://schemas.microsoft.com/office/drawing/2016/5/10/chartex" xmlns:cx5="http://schemas.microsoft.com/office/drawing/2016/5/11/chartex" xmlns:cx6="http://schemas.microsoft.com/office/drawing/2016/5/12/chartex" xmlns:cx7="http://schemas.microsoft.com/office/drawing/2016/5/13/chartex" xmlns:cx8="http://schemas.microsoft.com/office/drawing/2016/5/14/chartex" xmlns:mc="http://schemas.openxmlformats.org/markup-compatibility/2006" xmlns:aink="http://schemas.microsoft.com/office/drawing/2016/ink" xmlns:am3d="http://schemas.microsoft.com/office/drawing/2017/model3d" xmlns:o="urn:schemas-microsoft-com:office:office" xmlns:r="http://schemas.openxmlformats.org/officeDocument/2006/relationships" xmlns:m="http://schemas.openxmlformats.org/officeDocument/2006/math" xmlns:v="urn:schemas-microsoft-com:vml" xmlns:wp14="http://schemas.microsoft.com/office/word/2010/wordprocessingDrawing" xmlns:wp="http://schemas.openxmlformats.org/drawingml/2006/wordprocessingDrawing" xmlns:w10="urn:schemas-microsoft-com:office:word" xmlns:w="http://schemas.openxmlformats.org/wordprocessingml/2006/main" xmlns:w14="http://schemas.microsoft.com/office/word/2010/wordml" xmlns:w15="http://schemas.microsoft.com/office/word/2012/wordml" xmlns:w16cex="http://schemas.microsoft.com/office/word/2018/wordml/cex" xmlns:w16cid="http://schemas.microsoft.com/office/word/2016/wordml/cid" xmlns:w16="http://schemas.microsoft.com/office/word/2018/wordml" xmlns:w16se="http://schemas.microsoft.com/office/word/2015/wordml/symex" xmlns:wpg="http://schemas.microsoft.com/office/word/2010/wordprocessingGroup" xmlns:wpi="http://schemas.microsoft.com/office/word/2010/wordprocessingInk" xmlns:wne="http://schemas.microsoft.com/office/word/2006/wordml" xmlns:wps="http://schemas.microsoft.com/office/word/2010/wordprocessingShape" mc:Ignorable="w14 w15 w16se w16cid w16 w16cex wp14">
+  <w:p>
+    <w:pPr>
+      <w:pStyle w:val="Header"/>
+    </w:pPr>
   </w:p>
 </w:hdr>
 </file>
@@ -21006,10 +21169,6 @@
 </file>
 
 <file path=customXml/item1.xml><?xml version="1.0" encoding="utf-8"?>
-<b:Sources xmlns:b="http://schemas.openxmlformats.org/officeDocument/2006/bibliography" xmlns="http://schemas.openxmlformats.org/officeDocument/2006/bibliography" SelectedStyle="\APA.XSL" StyleName="APA"/>
-</file>
-
-<file path=customXml/item2.xml><?xml version="1.0" encoding="utf-8"?>
 <ct:contentTypeSchema xmlns:ct="http://schemas.microsoft.com/office/2006/metadata/contentType" xmlns:ma="http://schemas.microsoft.com/office/2006/metadata/properties/metaAttributes" ct:_="" ma:_="" ma:contentTypeName="Document" ma:contentTypeID="0x0101003366473D07581A4CAE3B7EA2175D488C" ma:contentTypeVersion="11" ma:contentTypeDescription="Create a new document." ma:contentTypeScope="" ma:versionID="98a89bb0246ad5dc89b66ad68e29be35">
   <xsd:schema xmlns:xsd="http://www.w3.org/2001/XMLSchema" xmlns:xs="http://www.w3.org/2001/XMLSchema" xmlns:p="http://schemas.microsoft.com/office/2006/metadata/properties" xmlns:ns3="ffbf63e8-f8b5-41a5-8aed-5fb1fa7ac8dc" xmlns:ns4="1cf05a11-c09d-471f-9f03-c24d9de4c58d" targetNamespace="http://schemas.microsoft.com/office/2006/metadata/properties" ma:root="true" ma:fieldsID="87ead9398f27147664352a26a62bbb47" ns3:_="" ns4:_="">
     <xsd:import namespace="ffbf63e8-f8b5-41a5-8aed-5fb1fa7ac8dc"/>
@@ -21220,7 +21379,7 @@
 </ct:contentTypeSchema>
 </file>
 
-<file path=customXml/item3.xml><?xml version="1.0" encoding="utf-8"?>
+<file path=customXml/item2.xml><?xml version="1.0" encoding="utf-8"?>
 <?mso-contentType ?>
 <FormTemplates xmlns="http://schemas.microsoft.com/sharepoint/v3/contenttype/forms">
   <Display>DocumentLibraryForm</Display>
@@ -21229,21 +21388,17 @@
 </FormTemplates>
 </file>
 
-<file path=customXml/item4.xml><?xml version="1.0" encoding="utf-8"?>
+<file path=customXml/item3.xml><?xml version="1.0" encoding="utf-8"?>
 <p:properties xmlns:p="http://schemas.microsoft.com/office/2006/metadata/properties" xmlns:xsi="http://www.w3.org/2001/XMLSchema-instance" xmlns:pc="http://schemas.microsoft.com/office/infopath/2007/PartnerControls">
   <documentManagement/>
 </p:properties>
 </file>
 
-<file path=customXml/itemProps1.xml><?xml version="1.0" encoding="utf-8"?>
-<ds:datastoreItem xmlns:ds="http://schemas.openxmlformats.org/officeDocument/2006/customXml" ds:itemID="{C63F4775-8621-4B6E-A9AA-41E1D7F5D40E}">
-  <ds:schemaRefs>
-    <ds:schemaRef ds:uri="http://schemas.openxmlformats.org/officeDocument/2006/bibliography"/>
-  </ds:schemaRefs>
-</ds:datastoreItem>
+<file path=customXml/item4.xml><?xml version="1.0" encoding="utf-8"?>
+<b:Sources xmlns:b="http://schemas.openxmlformats.org/officeDocument/2006/bibliography" xmlns="http://schemas.openxmlformats.org/officeDocument/2006/bibliography" SelectedStyle="\APA.XSL" StyleName="APA"/>
 </file>
 
-<file path=customXml/itemProps2.xml><?xml version="1.0" encoding="utf-8"?>
+<file path=customXml/itemProps1.xml><?xml version="1.0" encoding="utf-8"?>
 <ds:datastoreItem xmlns:ds="http://schemas.openxmlformats.org/officeDocument/2006/customXml" ds:itemID="{DCE81D94-3B51-475A-8145-8F0A44301414}">
   <ds:schemaRefs>
     <ds:schemaRef ds:uri="http://schemas.microsoft.com/office/2006/metadata/contentType"/>
@@ -21262,7 +21417,7 @@
 </ds:datastoreItem>
 </file>
 
-<file path=customXml/itemProps3.xml><?xml version="1.0" encoding="utf-8"?>
+<file path=customXml/itemProps2.xml><?xml version="1.0" encoding="utf-8"?>
 <ds:datastoreItem xmlns:ds="http://schemas.openxmlformats.org/officeDocument/2006/customXml" ds:itemID="{55B3DC2A-E1A9-4B2B-AA77-0D2A49BEBDF9}">
   <ds:schemaRefs>
     <ds:schemaRef ds:uri="http://schemas.microsoft.com/sharepoint/v3/contenttype/forms"/>
@@ -21270,11 +21425,19 @@
 </ds:datastoreItem>
 </file>
 
-<file path=customXml/itemProps4.xml><?xml version="1.0" encoding="utf-8"?>
+<file path=customXml/itemProps3.xml><?xml version="1.0" encoding="utf-8"?>
 <ds:datastoreItem xmlns:ds="http://schemas.openxmlformats.org/officeDocument/2006/customXml" ds:itemID="{A36FCB37-183F-4810-8EE5-3218ACF8E7E0}">
   <ds:schemaRefs>
     <ds:schemaRef ds:uri="http://schemas.microsoft.com/office/2006/metadata/properties"/>
     <ds:schemaRef ds:uri="http://schemas.microsoft.com/office/infopath/2007/PartnerControls"/>
   </ds:schemaRefs>
 </ds:datastoreItem>
+</file>
+
+<file path=customXml/itemProps4.xml><?xml version="1.0" encoding="utf-8"?>
+<ds:datastoreItem xmlns:ds="http://schemas.openxmlformats.org/officeDocument/2006/customXml" ds:itemID="{C63F4775-8621-4B6E-A9AA-41E1D7F5D40E}">
+  <ds:schemaRefs>
+    <ds:schemaRef ds:uri="http://schemas.openxmlformats.org/officeDocument/2006/bibliography"/>
+  </ds:schemaRefs>
+</ds:datastoreItem>
 </file>
</xml_diff>